<commit_message>
docs: :books: add report for prog#4
</commit_message>
<xml_diff>
--- a/программирование/лабораторные/lab4/docs/report.docx
+++ b/программирование/лабораторные/lab4/docs/report.docx
@@ -243,7 +243,7 @@
           <w:rFonts w:ascii="Times New Roman" w:hAnsi="Times New Roman" w:cs="Times New Roman"/>
           <w:lang w:val="ru-RU"/>
         </w:rPr>
-        <w:t>1545346</w:t>
+        <w:t>1545346.8</w:t>
       </w:r>
     </w:p>
     <w:p>
@@ -259,7 +259,7 @@
           <w:rFonts w:ascii="Times New Roman" w:hAnsi="Times New Roman" w:cs="Times New Roman"/>
           <w:lang w:val="ru-RU"/>
         </w:rPr>
-        <w:t>Лабораторная работа №3</w:t>
+        <w:t>Лабораторная работа №4</w:t>
       </w:r>
     </w:p>
     <w:p>
@@ -643,7 +643,7 @@
           <w:rFonts w:ascii="Times New Roman" w:eastAsia="Times New Roman" w:hAnsi="Times New Roman" w:cs="Times New Roman"/>
           <w:b/>
           <w:color w:val="333333"/>
-          <w:sz w:val="24"/>
+          <w:sz w:val="28"/>
           <w:szCs w:val="21"/>
           <w:lang w:eastAsia="ru-RU"/>
         </w:rPr>
@@ -653,7 +653,7 @@
           <w:rFonts w:ascii="Times New Roman" w:eastAsia="Times New Roman" w:hAnsi="Times New Roman" w:cs="Times New Roman"/>
           <w:b/>
           <w:color w:val="333333"/>
-          <w:sz w:val="24"/>
+          <w:sz w:val="28"/>
           <w:szCs w:val="21"/>
           <w:lang w:val="ru-RU" w:eastAsia="ru-RU"/>
         </w:rPr>
@@ -678,15 +678,17 @@
         <w:widowControl/>
         <w:rPr>
           <w:rFonts w:ascii="Times New Roman" w:eastAsia="Times New Roman" w:hAnsi="Times New Roman" w:cs="Times New Roman"/>
-          <w:color w:val="333333"/>
-          <w:sz w:val="21"/>
-          <w:szCs w:val="21"/>
-          <w:lang w:val="ru-RU" w:eastAsia="ru-RU"/>
-        </w:rPr>
-      </w:pPr>
-      <w:r>
-        <w:rPr>
-          <w:rFonts w:ascii="Times New Roman" w:eastAsia="Times New Roman" w:hAnsi="Times New Roman" w:cs="Times New Roman"/>
+          <w:b/>
+          <w:color w:val="333333"/>
+          <w:sz w:val="21"/>
+          <w:szCs w:val="21"/>
+          <w:lang w:val="ru-RU" w:eastAsia="ru-RU"/>
+        </w:rPr>
+      </w:pPr>
+      <w:r>
+        <w:rPr>
+          <w:rFonts w:ascii="Times New Roman" w:eastAsia="Times New Roman" w:hAnsi="Times New Roman" w:cs="Times New Roman"/>
+          <w:b/>
           <w:color w:val="333333"/>
           <w:sz w:val="21"/>
           <w:szCs w:val="21"/>
@@ -740,7 +742,7 @@
                 <w:szCs w:val="21"/>
                 <w:lang w:val="ru-RU" w:eastAsia="ru-RU"/>
               </w:rPr>
-              <w:t xml:space="preserve">Одним прыжком </w:t>
+              <w:t xml:space="preserve">Незнайка, который в это время выглянул в коридор, услыхал слова </w:t>
             </w:r>
             <w:proofErr w:type="spellStart"/>
             <w:r>
@@ -751,7 +753,7 @@
                 <w:szCs w:val="21"/>
                 <w:lang w:val="ru-RU" w:eastAsia="ru-RU"/>
               </w:rPr>
-              <w:t>Знайка</w:t>
+              <w:t>Шпунтика</w:t>
             </w:r>
             <w:proofErr w:type="spellEnd"/>
             <w:r>
@@ -762,73 +764,7 @@
                 <w:szCs w:val="21"/>
                 <w:lang w:val="ru-RU" w:eastAsia="ru-RU"/>
               </w:rPr>
-              <w:t xml:space="preserve"> достиг беседки и заглянул внутрь. Винтика и там не было. Коротышки принялись тянуть веревку и притянули </w:t>
-            </w:r>
-            <w:proofErr w:type="spellStart"/>
-            <w:r>
-              <w:rPr>
-                <w:rFonts w:ascii="Times New Roman" w:eastAsia="Times New Roman" w:hAnsi="Times New Roman" w:cs="Times New Roman"/>
-                <w:color w:val="333333"/>
-                <w:sz w:val="21"/>
-                <w:szCs w:val="21"/>
-                <w:lang w:val="ru-RU" w:eastAsia="ru-RU"/>
-              </w:rPr>
-              <w:t>Знайку</w:t>
-            </w:r>
-            <w:proofErr w:type="spellEnd"/>
-            <w:r>
-              <w:rPr>
-                <w:rFonts w:ascii="Times New Roman" w:eastAsia="Times New Roman" w:hAnsi="Times New Roman" w:cs="Times New Roman"/>
-                <w:color w:val="333333"/>
-                <w:sz w:val="21"/>
-                <w:szCs w:val="21"/>
-                <w:lang w:val="ru-RU" w:eastAsia="ru-RU"/>
-              </w:rPr>
-              <w:t xml:space="preserve"> обратно к дому. </w:t>
-            </w:r>
-            <w:proofErr w:type="spellStart"/>
-            <w:r>
-              <w:rPr>
-                <w:rFonts w:ascii="Times New Roman" w:eastAsia="Times New Roman" w:hAnsi="Times New Roman" w:cs="Times New Roman"/>
-                <w:color w:val="333333"/>
-                <w:sz w:val="21"/>
-                <w:szCs w:val="21"/>
-                <w:lang w:val="ru-RU" w:eastAsia="ru-RU"/>
-              </w:rPr>
-              <w:t>Знайка</w:t>
-            </w:r>
-            <w:proofErr w:type="spellEnd"/>
-            <w:r>
-              <w:rPr>
-                <w:rFonts w:ascii="Times New Roman" w:eastAsia="Times New Roman" w:hAnsi="Times New Roman" w:cs="Times New Roman"/>
-                <w:color w:val="333333"/>
-                <w:sz w:val="21"/>
-                <w:szCs w:val="21"/>
-                <w:lang w:val="ru-RU" w:eastAsia="ru-RU"/>
-              </w:rPr>
-              <w:t xml:space="preserve"> мгновенно вскарабкался по водосточной трубе на крышу и уже хотел оглядеться по сторонам, но налетевший неожиданно порыв ветра сдул его с крыши и понес в сторону. Это не испугало </w:t>
-            </w:r>
-            <w:proofErr w:type="spellStart"/>
-            <w:r>
-              <w:rPr>
-                <w:rFonts w:ascii="Times New Roman" w:eastAsia="Times New Roman" w:hAnsi="Times New Roman" w:cs="Times New Roman"/>
-                <w:color w:val="333333"/>
-                <w:sz w:val="21"/>
-                <w:szCs w:val="21"/>
-                <w:lang w:val="ru-RU" w:eastAsia="ru-RU"/>
-              </w:rPr>
-              <w:t>Знайку</w:t>
-            </w:r>
-            <w:proofErr w:type="spellEnd"/>
-            <w:r>
-              <w:rPr>
-                <w:rFonts w:ascii="Times New Roman" w:eastAsia="Times New Roman" w:hAnsi="Times New Roman" w:cs="Times New Roman"/>
-                <w:color w:val="333333"/>
-                <w:sz w:val="21"/>
-                <w:szCs w:val="21"/>
-                <w:lang w:val="ru-RU" w:eastAsia="ru-RU"/>
-              </w:rPr>
-              <w:t>, так как он знал, что коротышки в любой момент могут притянуть его на веревке обратно.</w:t>
+              <w:t>. Все всполошились и бросились к выходу. Приказ моментально исполнили. Знайка обвязал один конец веревки вокруг пояса, а другой конец привязал к дверной ручке и строго сказал: Придав своему телу наклонное положение, Знайка с силой оттолкнулся ногами от порога и полетел в направлении мастерской, которая находилась неподалеку от дома. Он немного не рассчитал толчка и поднялся выше, чем было надо. Пролетая над мастерской, он ухватился рукой за флюгер, который показывал направление ветра. Это задержало полет. Спустившись по водосточной трубе, Знайка отворил дверь и проник в мастерскую. Коротышки с напряжением следили за его действиями. Через минуту Знайка выглянул из мастерской. Одним прыжком Знайка достиг беседки и заглянул внутрь. Винтика и там не было. Коротышки принялись тянуть веревку и притянули Знайку обратно к дому. Знайка мгновенно вскарабкался по водосточной трубе на крышу и уже хотел оглядеться по сторонам, но налетевший неожиданно порыв ветра сдул его с крыши и понес в сторону. Это не испугало Знайку, так как он знал, что коротышки в любой момент могут притянуть его на веревке обратно. Ему, однако, не удалось ничего разглядеть, так как в следующий момент произошло то, чего никто не ожидал. Не долетев до забора, Знайка вдруг начал стремительно падать, словно какая-то сила неожиданно потянула его вниз. Шлепнувшись с размаху о землю, он растянулся во весь рост и не успел даже сообразить, что произошло. Ощущая во всем теле страшную тяжесть, он с трудом поднялся на ноги и огляделся по сторонам. Его удивило, что он снова твердо держится на ногах. Он попробовал поднять руку, потом другую, попробовал сделать шаг, другой... Руки и ноги повиновались с трудом, словно были свинцом налиты.</w:t>
             </w:r>
           </w:p>
         </w:tc>
@@ -851,15 +787,17 @@
         <w:widowControl/>
         <w:rPr>
           <w:rFonts w:ascii="Times New Roman" w:eastAsia="Times New Roman" w:hAnsi="Times New Roman" w:cs="Times New Roman"/>
-          <w:color w:val="333333"/>
-          <w:sz w:val="21"/>
-          <w:szCs w:val="21"/>
-          <w:lang w:val="ru-RU" w:eastAsia="ru-RU"/>
-        </w:rPr>
-      </w:pPr>
-      <w:r>
-        <w:rPr>
-          <w:rFonts w:ascii="Times New Roman" w:eastAsia="Times New Roman" w:hAnsi="Times New Roman" w:cs="Times New Roman"/>
+          <w:b/>
+          <w:color w:val="333333"/>
+          <w:sz w:val="21"/>
+          <w:szCs w:val="21"/>
+          <w:lang w:val="ru-RU" w:eastAsia="ru-RU"/>
+        </w:rPr>
+      </w:pPr>
+      <w:r>
+        <w:rPr>
+          <w:rFonts w:ascii="Times New Roman" w:eastAsia="Times New Roman" w:hAnsi="Times New Roman" w:cs="Times New Roman"/>
+          <w:b/>
           <w:color w:val="333333"/>
           <w:sz w:val="21"/>
           <w:szCs w:val="21"/>
@@ -867,18 +805,6 @@
         </w:rPr>
         <w:t>Программа должна удовлетворять следующим требованиям:</w:t>
       </w:r>
-    </w:p>
-    <w:p>
-      <w:pPr>
-        <w:widowControl/>
-        <w:rPr>
-          <w:rFonts w:ascii="Times New Roman" w:eastAsia="Times New Roman" w:hAnsi="Times New Roman" w:cs="Times New Roman"/>
-          <w:color w:val="333333"/>
-          <w:sz w:val="21"/>
-          <w:szCs w:val="21"/>
-          <w:lang w:val="ru-RU" w:eastAsia="ru-RU"/>
-        </w:rPr>
-      </w:pPr>
     </w:p>
     <w:p>
       <w:pPr>
@@ -886,7 +812,7 @@
         <w:widowControl/>
         <w:numPr>
           <w:ilvl w:val="0"/>
-          <w:numId w:val="6"/>
+          <w:numId w:val="8"/>
         </w:numPr>
         <w:rPr>
           <w:rFonts w:ascii="Times New Roman" w:eastAsia="Times New Roman" w:hAnsi="Times New Roman" w:cs="Times New Roman"/>
@@ -904,7 +830,51 @@
           <w:szCs w:val="21"/>
           <w:lang w:val="ru-RU" w:eastAsia="ru-RU"/>
         </w:rPr>
-        <w:t>Доработанная модель должна соответствовать принципам SOLID.</w:t>
+        <w:t>В программе должны быть реализованы 2 собственных класса исключений (</w:t>
+      </w:r>
+      <w:proofErr w:type="spellStart"/>
+      <w:r>
+        <w:rPr>
+          <w:rFonts w:ascii="Times New Roman" w:eastAsia="Times New Roman" w:hAnsi="Times New Roman" w:cs="Times New Roman"/>
+          <w:color w:val="333333"/>
+          <w:sz w:val="21"/>
+          <w:szCs w:val="21"/>
+          <w:lang w:val="ru-RU" w:eastAsia="ru-RU"/>
+        </w:rPr>
+        <w:t>checked</w:t>
+      </w:r>
+      <w:proofErr w:type="spellEnd"/>
+      <w:r>
+        <w:rPr>
+          <w:rFonts w:ascii="Times New Roman" w:eastAsia="Times New Roman" w:hAnsi="Times New Roman" w:cs="Times New Roman"/>
+          <w:color w:val="333333"/>
+          <w:sz w:val="21"/>
+          <w:szCs w:val="21"/>
+          <w:lang w:val="ru-RU" w:eastAsia="ru-RU"/>
+        </w:rPr>
+        <w:t xml:space="preserve"> и </w:t>
+      </w:r>
+      <w:proofErr w:type="spellStart"/>
+      <w:r>
+        <w:rPr>
+          <w:rFonts w:ascii="Times New Roman" w:eastAsia="Times New Roman" w:hAnsi="Times New Roman" w:cs="Times New Roman"/>
+          <w:color w:val="333333"/>
+          <w:sz w:val="21"/>
+          <w:szCs w:val="21"/>
+          <w:lang w:val="ru-RU" w:eastAsia="ru-RU"/>
+        </w:rPr>
+        <w:t>unchecked</w:t>
+      </w:r>
+      <w:proofErr w:type="spellEnd"/>
+      <w:r>
+        <w:rPr>
+          <w:rFonts w:ascii="Times New Roman" w:eastAsia="Times New Roman" w:hAnsi="Times New Roman" w:cs="Times New Roman"/>
+          <w:color w:val="333333"/>
+          <w:sz w:val="21"/>
+          <w:szCs w:val="21"/>
+          <w:lang w:val="ru-RU" w:eastAsia="ru-RU"/>
+        </w:rPr>
+        <w:t>), а также обработка исключений этих классов.</w:t>
       </w:r>
     </w:p>
     <w:p>
@@ -913,7 +883,7 @@
         <w:widowControl/>
         <w:numPr>
           <w:ilvl w:val="0"/>
-          <w:numId w:val="6"/>
+          <w:numId w:val="8"/>
         </w:numPr>
         <w:rPr>
           <w:rFonts w:ascii="Times New Roman" w:eastAsia="Times New Roman" w:hAnsi="Times New Roman" w:cs="Times New Roman"/>
@@ -931,7 +901,87 @@
           <w:szCs w:val="21"/>
           <w:lang w:val="ru-RU" w:eastAsia="ru-RU"/>
         </w:rPr>
-        <w:t>Программа должна содержать как минимум два интерфейса и один абстрактный класс (номенклатура должна быть согласована с преподавателем).</w:t>
+        <w:t>В программу необходимо добавить использование локальных, анонимных и вложенных классов (</w:t>
+      </w:r>
+      <w:proofErr w:type="spellStart"/>
+      <w:r>
+        <w:rPr>
+          <w:rFonts w:ascii="Times New Roman" w:eastAsia="Times New Roman" w:hAnsi="Times New Roman" w:cs="Times New Roman"/>
+          <w:color w:val="333333"/>
+          <w:sz w:val="21"/>
+          <w:szCs w:val="21"/>
+          <w:lang w:val="ru-RU" w:eastAsia="ru-RU"/>
+        </w:rPr>
+        <w:t>static</w:t>
+      </w:r>
+      <w:proofErr w:type="spellEnd"/>
+      <w:r>
+        <w:rPr>
+          <w:rFonts w:ascii="Times New Roman" w:eastAsia="Times New Roman" w:hAnsi="Times New Roman" w:cs="Times New Roman"/>
+          <w:color w:val="333333"/>
+          <w:sz w:val="21"/>
+          <w:szCs w:val="21"/>
+          <w:lang w:val="ru-RU" w:eastAsia="ru-RU"/>
+        </w:rPr>
+        <w:t xml:space="preserve"> и </w:t>
+      </w:r>
+      <w:proofErr w:type="spellStart"/>
+      <w:r>
+        <w:rPr>
+          <w:rFonts w:ascii="Times New Roman" w:eastAsia="Times New Roman" w:hAnsi="Times New Roman" w:cs="Times New Roman"/>
+          <w:color w:val="333333"/>
+          <w:sz w:val="21"/>
+          <w:szCs w:val="21"/>
+          <w:lang w:val="ru-RU" w:eastAsia="ru-RU"/>
+        </w:rPr>
+        <w:t>non-static</w:t>
+      </w:r>
+      <w:proofErr w:type="spellEnd"/>
+      <w:r>
+        <w:rPr>
+          <w:rFonts w:ascii="Times New Roman" w:eastAsia="Times New Roman" w:hAnsi="Times New Roman" w:cs="Times New Roman"/>
+          <w:color w:val="333333"/>
+          <w:sz w:val="21"/>
+          <w:szCs w:val="21"/>
+          <w:lang w:val="ru-RU" w:eastAsia="ru-RU"/>
+        </w:rPr>
+        <w:t>).</w:t>
+      </w:r>
+    </w:p>
+    <w:p>
+      <w:pPr>
+        <w:widowControl/>
+        <w:rPr>
+          <w:rFonts w:ascii="Times New Roman" w:eastAsia="Times New Roman" w:hAnsi="Times New Roman" w:cs="Times New Roman"/>
+          <w:color w:val="333333"/>
+          <w:sz w:val="21"/>
+          <w:szCs w:val="21"/>
+          <w:lang w:val="ru-RU" w:eastAsia="ru-RU"/>
+        </w:rPr>
+      </w:pPr>
+    </w:p>
+    <w:p>
+      <w:pPr>
+        <w:widowControl/>
+        <w:rPr>
+          <w:rFonts w:ascii="Times New Roman" w:eastAsia="Times New Roman" w:hAnsi="Times New Roman" w:cs="Times New Roman"/>
+          <w:b/>
+          <w:color w:val="333333"/>
+          <w:sz w:val="21"/>
+          <w:szCs w:val="21"/>
+          <w:lang w:val="ru-RU" w:eastAsia="ru-RU"/>
+        </w:rPr>
+      </w:pPr>
+      <w:r>
+        <w:rPr>
+          <w:rFonts w:ascii="Times New Roman" w:eastAsia="Times New Roman" w:hAnsi="Times New Roman" w:cs="Times New Roman"/>
+          <w:b/>
+          <w:color w:val="333333"/>
+          <w:sz w:val="21"/>
+          <w:szCs w:val="21"/>
+          <w:lang w:val="ru-RU" w:eastAsia="ru-RU"/>
+        </w:rPr>
+        <w:t>Порядок выполнения работы:</w:t>
       </w:r>
     </w:p>
     <w:p>
@@ -940,7 +990,7 @@
         <w:widowControl/>
         <w:numPr>
           <w:ilvl w:val="0"/>
-          <w:numId w:val="6"/>
+          <w:numId w:val="9"/>
         </w:numPr>
         <w:rPr>
           <w:rFonts w:ascii="Times New Roman" w:eastAsia="Times New Roman" w:hAnsi="Times New Roman" w:cs="Times New Roman"/>
@@ -958,85 +1008,7 @@
           <w:szCs w:val="21"/>
           <w:lang w:val="ru-RU" w:eastAsia="ru-RU"/>
         </w:rPr>
-        <w:t xml:space="preserve">В разработанных классах должны быть переопределены методы </w:t>
-      </w:r>
-      <w:proofErr w:type="spellStart"/>
-      <w:proofErr w:type="gramStart"/>
-      <w:r>
-        <w:rPr>
-          <w:rFonts w:ascii="Times New Roman" w:eastAsia="Times New Roman" w:hAnsi="Times New Roman" w:cs="Times New Roman"/>
-          <w:color w:val="333333"/>
-          <w:sz w:val="21"/>
-          <w:szCs w:val="21"/>
-          <w:lang w:val="ru-RU" w:eastAsia="ru-RU"/>
-        </w:rPr>
-        <w:t>equals</w:t>
-      </w:r>
-      <w:proofErr w:type="spellEnd"/>
-      <w:r>
-        <w:rPr>
-          <w:rFonts w:ascii="Times New Roman" w:eastAsia="Times New Roman" w:hAnsi="Times New Roman" w:cs="Times New Roman"/>
-          <w:color w:val="333333"/>
-          <w:sz w:val="21"/>
-          <w:szCs w:val="21"/>
-          <w:lang w:val="ru-RU" w:eastAsia="ru-RU"/>
-        </w:rPr>
-        <w:t>(</w:t>
-      </w:r>
-      <w:proofErr w:type="gramEnd"/>
-      <w:r>
-        <w:rPr>
-          <w:rFonts w:ascii="Times New Roman" w:eastAsia="Times New Roman" w:hAnsi="Times New Roman" w:cs="Times New Roman"/>
-          <w:color w:val="333333"/>
-          <w:sz w:val="21"/>
-          <w:szCs w:val="21"/>
-          <w:lang w:val="ru-RU" w:eastAsia="ru-RU"/>
-        </w:rPr>
-        <w:t xml:space="preserve">), </w:t>
-      </w:r>
-      <w:proofErr w:type="spellStart"/>
-      <w:r>
-        <w:rPr>
-          <w:rFonts w:ascii="Times New Roman" w:eastAsia="Times New Roman" w:hAnsi="Times New Roman" w:cs="Times New Roman"/>
-          <w:color w:val="333333"/>
-          <w:sz w:val="21"/>
-          <w:szCs w:val="21"/>
-          <w:lang w:val="ru-RU" w:eastAsia="ru-RU"/>
-        </w:rPr>
-        <w:t>toString</w:t>
-      </w:r>
-      <w:proofErr w:type="spellEnd"/>
-      <w:r>
-        <w:rPr>
-          <w:rFonts w:ascii="Times New Roman" w:eastAsia="Times New Roman" w:hAnsi="Times New Roman" w:cs="Times New Roman"/>
-          <w:color w:val="333333"/>
-          <w:sz w:val="21"/>
-          <w:szCs w:val="21"/>
-          <w:lang w:val="ru-RU" w:eastAsia="ru-RU"/>
-        </w:rPr>
-        <w:t xml:space="preserve">() и </w:t>
-      </w:r>
-      <w:proofErr w:type="spellStart"/>
-      <w:r>
-        <w:rPr>
-          <w:rFonts w:ascii="Times New Roman" w:eastAsia="Times New Roman" w:hAnsi="Times New Roman" w:cs="Times New Roman"/>
-          <w:color w:val="333333"/>
-          <w:sz w:val="21"/>
-          <w:szCs w:val="21"/>
-          <w:lang w:val="ru-RU" w:eastAsia="ru-RU"/>
-        </w:rPr>
-        <w:t>hashCode</w:t>
-      </w:r>
-      <w:proofErr w:type="spellEnd"/>
-      <w:r>
-        <w:rPr>
-          <w:rFonts w:ascii="Times New Roman" w:eastAsia="Times New Roman" w:hAnsi="Times New Roman" w:cs="Times New Roman"/>
-          <w:color w:val="333333"/>
-          <w:sz w:val="21"/>
-          <w:szCs w:val="21"/>
-          <w:lang w:val="ru-RU" w:eastAsia="ru-RU"/>
-        </w:rPr>
-        <w:t>().</w:t>
+        <w:t>Доработать объектную модель приложения.</w:t>
       </w:r>
     </w:p>
     <w:p>
@@ -1045,7 +1017,7 @@
         <w:widowControl/>
         <w:numPr>
           <w:ilvl w:val="0"/>
-          <w:numId w:val="6"/>
+          <w:numId w:val="9"/>
         </w:numPr>
         <w:rPr>
           <w:rFonts w:ascii="Times New Roman" w:eastAsia="Times New Roman" w:hAnsi="Times New Roman" w:cs="Times New Roman"/>
@@ -1063,76 +1035,8 @@
           <w:szCs w:val="21"/>
           <w:lang w:val="ru-RU" w:eastAsia="ru-RU"/>
         </w:rPr>
-        <w:t>Программа должна содержать как минимум один перечисляемый тип (</w:t>
-      </w:r>
-      <w:proofErr w:type="spellStart"/>
-      <w:r>
-        <w:rPr>
-          <w:rFonts w:ascii="Times New Roman" w:eastAsia="Times New Roman" w:hAnsi="Times New Roman" w:cs="Times New Roman"/>
-          <w:color w:val="333333"/>
-          <w:sz w:val="21"/>
-          <w:szCs w:val="21"/>
-          <w:lang w:val="ru-RU" w:eastAsia="ru-RU"/>
-        </w:rPr>
-        <w:t>enum</w:t>
-      </w:r>
-      <w:proofErr w:type="spellEnd"/>
-      <w:r>
-        <w:rPr>
-          <w:rFonts w:ascii="Times New Roman" w:eastAsia="Times New Roman" w:hAnsi="Times New Roman" w:cs="Times New Roman"/>
-          <w:color w:val="333333"/>
-          <w:sz w:val="21"/>
-          <w:szCs w:val="21"/>
-          <w:lang w:val="ru-RU" w:eastAsia="ru-RU"/>
-        </w:rPr>
-        <w:t>).</w:t>
-      </w:r>
-    </w:p>
-    <w:p>
-      <w:pPr>
-        <w:widowControl/>
-        <w:rPr>
-          <w:rFonts w:ascii="Times New Roman" w:eastAsia="Times New Roman" w:hAnsi="Times New Roman" w:cs="Times New Roman"/>
-          <w:color w:val="333333"/>
-          <w:sz w:val="21"/>
-          <w:szCs w:val="21"/>
-          <w:lang w:val="ru-RU" w:eastAsia="ru-RU"/>
-        </w:rPr>
-      </w:pPr>
-    </w:p>
-    <w:p>
-      <w:pPr>
-        <w:widowControl/>
-        <w:rPr>
-          <w:rFonts w:ascii="Times New Roman" w:eastAsia="Times New Roman" w:hAnsi="Times New Roman" w:cs="Times New Roman"/>
-          <w:color w:val="333333"/>
-          <w:sz w:val="21"/>
-          <w:szCs w:val="21"/>
-          <w:lang w:val="ru-RU" w:eastAsia="ru-RU"/>
-        </w:rPr>
-      </w:pPr>
-      <w:r>
-        <w:rPr>
-          <w:rFonts w:ascii="Times New Roman" w:eastAsia="Times New Roman" w:hAnsi="Times New Roman" w:cs="Times New Roman"/>
-          <w:color w:val="333333"/>
-          <w:sz w:val="21"/>
-          <w:szCs w:val="21"/>
-          <w:lang w:val="ru-RU" w:eastAsia="ru-RU"/>
-        </w:rPr>
-        <w:t>Порядок выполнения работы:</w:t>
-      </w:r>
-    </w:p>
-    <w:p>
-      <w:pPr>
-        <w:widowControl/>
-        <w:rPr>
-          <w:rFonts w:ascii="Times New Roman" w:eastAsia="Times New Roman" w:hAnsi="Times New Roman" w:cs="Times New Roman"/>
-          <w:color w:val="333333"/>
-          <w:sz w:val="21"/>
-          <w:szCs w:val="21"/>
-          <w:lang w:val="ru-RU" w:eastAsia="ru-RU"/>
-        </w:rPr>
-      </w:pPr>
+        <w:t>Перерисовать диаграмму классов в соответствии с внесёнными в модель изменениями.</w:t>
+      </w:r>
     </w:p>
     <w:p>
       <w:pPr>
@@ -1140,7 +1044,7 @@
         <w:widowControl/>
         <w:numPr>
           <w:ilvl w:val="0"/>
-          <w:numId w:val="7"/>
+          <w:numId w:val="9"/>
         </w:numPr>
         <w:rPr>
           <w:rFonts w:ascii="Times New Roman" w:eastAsia="Times New Roman" w:hAnsi="Times New Roman" w:cs="Times New Roman"/>
@@ -1158,7 +1062,7 @@
           <w:szCs w:val="21"/>
           <w:lang w:val="ru-RU" w:eastAsia="ru-RU"/>
         </w:rPr>
-        <w:t>Доработать объектную модель приложения.</w:t>
+        <w:t>Согласовать с преподавателем изменения, внесённые в модель.</w:t>
       </w:r>
     </w:p>
     <w:p>
@@ -1167,61 +1071,7 @@
         <w:widowControl/>
         <w:numPr>
           <w:ilvl w:val="0"/>
-          <w:numId w:val="7"/>
-        </w:numPr>
-        <w:rPr>
-          <w:rFonts w:ascii="Times New Roman" w:eastAsia="Times New Roman" w:hAnsi="Times New Roman" w:cs="Times New Roman"/>
-          <w:color w:val="333333"/>
-          <w:sz w:val="21"/>
-          <w:szCs w:val="21"/>
-          <w:lang w:val="ru-RU" w:eastAsia="ru-RU"/>
-        </w:rPr>
-      </w:pPr>
-      <w:r>
-        <w:rPr>
-          <w:rFonts w:ascii="Times New Roman" w:eastAsia="Times New Roman" w:hAnsi="Times New Roman" w:cs="Times New Roman"/>
-          <w:color w:val="333333"/>
-          <w:sz w:val="21"/>
-          <w:szCs w:val="21"/>
-          <w:lang w:val="ru-RU" w:eastAsia="ru-RU"/>
-        </w:rPr>
-        <w:t>Перерисовать диаграмму классов в соответствии с внесёнными в модель изменениями.</w:t>
-      </w:r>
-    </w:p>
-    <w:p>
-      <w:pPr>
-        <w:pStyle w:val="ac"/>
-        <w:widowControl/>
-        <w:numPr>
-          <w:ilvl w:val="0"/>
-          <w:numId w:val="7"/>
-        </w:numPr>
-        <w:rPr>
-          <w:rFonts w:ascii="Times New Roman" w:eastAsia="Times New Roman" w:hAnsi="Times New Roman" w:cs="Times New Roman"/>
-          <w:color w:val="333333"/>
-          <w:sz w:val="21"/>
-          <w:szCs w:val="21"/>
-          <w:lang w:val="ru-RU" w:eastAsia="ru-RU"/>
-        </w:rPr>
-      </w:pPr>
-      <w:r>
-        <w:rPr>
-          <w:rFonts w:ascii="Times New Roman" w:eastAsia="Times New Roman" w:hAnsi="Times New Roman" w:cs="Times New Roman"/>
-          <w:color w:val="333333"/>
-          <w:sz w:val="21"/>
-          <w:szCs w:val="21"/>
-          <w:lang w:val="ru-RU" w:eastAsia="ru-RU"/>
-        </w:rPr>
-        <w:t>Согласовать с преподавателем изменения, внесённые в модель.</w:t>
-      </w:r>
-    </w:p>
-    <w:p>
-      <w:pPr>
-        <w:pStyle w:val="ac"/>
-        <w:widowControl/>
-        <w:numPr>
-          <w:ilvl w:val="0"/>
-          <w:numId w:val="7"/>
+          <w:numId w:val="9"/>
         </w:numPr>
         <w:rPr>
           <w:rFonts w:ascii="Times New Roman" w:eastAsia="Times New Roman" w:hAnsi="Times New Roman" w:cs="Times New Roman"/>
@@ -1354,7 +1204,7 @@
             <w:szCs w:val="21"/>
             <w:lang w:val="ru-RU" w:eastAsia="ru-RU"/>
           </w:rPr>
-          <w:t>https://github.com/maxbarsukov/itmo/tree/master/%D0%BF%D1%80%D0%BE%D0%B3%D1%80%D0%B0%D0%BC%D0%BC%D0%B8%D1%80%D0%BE%D0%B2%D0%B0%D0%BD%D0%B8%D0%B5/%D0%BB%D0%B0%D0%B1%D0%BE%D1%80%D0%B0%D1%82%D0%BE%D1%80%D0%BD%D1%8B%D0%B5/lab3</w:t>
+          <w:t>https://github.com/maxbarsukov/itmo/tree/master/%D0%BF%D1%80%D0%BE%D0%B3%D1%80%D0%B0%D0%BC%D0%BC%D0%B8%D1%80%D0%BE%D0%B2%D0%B0%D0%BD%D0%B8%D0%B5/%D0%BB%D0%B0%D0%B1%D0%BE%D1%80%D0%B0%D1%82%D0%BE%D1%80%D0%BD%D1%8B%D0%B5/lab4</w:t>
         </w:r>
       </w:hyperlink>
       <w:r>
@@ -1448,16 +1298,6 @@
           <w:lang w:val="ru-RU" w:eastAsia="ru-RU"/>
         </w:rPr>
       </w:pPr>
-      <w:r>
-        <w:rPr>
-          <w:rFonts w:ascii="Times New Roman" w:eastAsia="Times New Roman" w:hAnsi="Times New Roman" w:cs="Times New Roman"/>
-          <w:color w:val="333333"/>
-          <w:sz w:val="21"/>
-          <w:szCs w:val="21"/>
-          <w:lang w:val="ru-RU" w:eastAsia="ru-RU"/>
-        </w:rPr>
-        <w:t>(</w:t>
-      </w:r>
       <w:hyperlink r:id="rId7" w:history="1">
         <w:r>
           <w:rPr>
@@ -1467,7 +1307,7 @@
             <w:szCs w:val="21"/>
             <w:lang w:val="ru-RU" w:eastAsia="ru-RU"/>
           </w:rPr>
-          <w:t>https://github.com/maxbarsukov/itmo/blob/master/%D0%BF%D1%80%D0%BE%D0%B3%D1%80%D0%B0%D0%BC%D0%BC%D0%B8%D1%80%D0%BE%D0%B2%D0%B0%D0%BD%D0%B8%D0%B5/%D0%BB%D0%B0%D0%B1%D0%BE%D1%80%D0%B0%D1%82%D0%BE%D1%80%D0%BD%D1%8B%D0%B5/lab3/docs/diagrams/uml.png</w:t>
+          <w:t>https://github.com/maxbarsukov/itmo/blob/master/%D0%BF%D1%80%D0%BE%D0%B3%D1%80%D0%B0%D0%BC%D0%BC%D0%B8%D1%80%D0%BE%D0%B2%D0%B0%D0%BD%D0%B8%D0%B5/%D0%BB%D0%B0%D0%B1%D0%BE%D1%80%D0%B0%D1%82%D0%BE%D1%80%D0%BD%D1%8B%D0%B5/lab4/docs/diagrams/uml_with_deps.png</w:t>
         </w:r>
       </w:hyperlink>
       <w:r>
@@ -1478,7 +1318,57 @@
           <w:szCs w:val="21"/>
           <w:lang w:val="ru-RU" w:eastAsia="ru-RU"/>
         </w:rPr>
-        <w:t xml:space="preserve"> )</w:t>
+        <w:t xml:space="preserve"> </w:t>
+      </w:r>
+    </w:p>
+    <w:p>
+      <w:pPr>
+        <w:pStyle w:val="ac"/>
+        <w:widowControl/>
+        <w:ind w:left="420"/>
+        <w:rPr>
+          <w:rFonts w:ascii="Times New Roman" w:eastAsia="Times New Roman" w:hAnsi="Times New Roman" w:cs="Times New Roman"/>
+          <w:color w:val="333333"/>
+          <w:sz w:val="21"/>
+          <w:szCs w:val="21"/>
+          <w:lang w:val="ru-RU" w:eastAsia="ru-RU"/>
+        </w:rPr>
+      </w:pPr>
+    </w:p>
+    <w:p>
+      <w:pPr>
+        <w:pStyle w:val="ac"/>
+        <w:widowControl/>
+        <w:ind w:left="420"/>
+        <w:rPr>
+          <w:rFonts w:ascii="Times New Roman" w:eastAsia="Times New Roman" w:hAnsi="Times New Roman" w:cs="Times New Roman"/>
+          <w:color w:val="333333"/>
+          <w:sz w:val="21"/>
+          <w:szCs w:val="21"/>
+          <w:lang w:val="ru-RU" w:eastAsia="ru-RU"/>
+        </w:rPr>
+      </w:pPr>
+      <w:hyperlink r:id="rId8" w:history="1">
+        <w:r>
+          <w:rPr>
+            <w:rStyle w:val="ad"/>
+            <w:rFonts w:ascii="Times New Roman" w:eastAsia="Times New Roman" w:hAnsi="Times New Roman" w:cs="Times New Roman"/>
+            <w:sz w:val="21"/>
+            <w:szCs w:val="21"/>
+            <w:lang w:val="ru-RU" w:eastAsia="ru-RU"/>
+          </w:rPr>
+          <w:t>https://github.com/maxbarsukov/itmo/blob/master/%D0%BF%D1%80%D0%BE%D0%B3%D1%80%D0%B0%D0%BC%D0%BC%D0%B8%D1%80%D0%BE%D0%B2%D0%B0%D0%BD%D0%B8%D0%B5/%D0%BB%D0%B0%D0%B1%D0%BE%D1%80%D0%B0%D1%82%D0%BE%D1%80%D0%BD%D1%8B%D0%B5/lab4/docs/diagrams/uml_without_deps.png</w:t>
+        </w:r>
+      </w:hyperlink>
+      <w:r>
+        <w:rPr>
+          <w:rFonts w:ascii="Times New Roman" w:eastAsia="Times New Roman" w:hAnsi="Times New Roman" w:cs="Times New Roman"/>
+          <w:color w:val="333333"/>
+          <w:sz w:val="21"/>
+          <w:szCs w:val="21"/>
+          <w:lang w:val="ru-RU" w:eastAsia="ru-RU"/>
+        </w:rPr>
+        <w:t xml:space="preserve"> </w:t>
       </w:r>
     </w:p>
     <w:p>
@@ -1495,11 +1385,20 @@
         </w:rPr>
       </w:pPr>
       <w:r>
+        <w:rPr>
+          <w:rFonts w:ascii="Times New Roman" w:eastAsia="Times New Roman" w:hAnsi="Times New Roman" w:cs="Times New Roman"/>
+          <w:noProof/>
+          <w:color w:val="333333"/>
+          <w:sz w:val="21"/>
+          <w:szCs w:val="21"/>
+          <w:lang w:val="ru-RU" w:eastAsia="ru-RU"/>
+        </w:rPr>
+        <w:lastRenderedPageBreak/>
         <w:drawing>
-          <wp:inline distT="0" distB="0" distL="0" distR="0" wp14:anchorId="39D90515" wp14:editId="55A4B6B1">
-            <wp:extent cx="2432957" cy="2278909"/>
-            <wp:effectExtent l="0" t="0" r="5715" b="7620"/>
-            <wp:docPr id="2" name="Рисунок 2" descr="C:\Users\maxim\Downloads\uml.png"/>
+          <wp:inline distT="0" distB="0" distL="0" distR="0">
+            <wp:extent cx="4442791" cy="2123802"/>
+            <wp:effectExtent l="0" t="0" r="0" b="0"/>
+            <wp:docPr id="3" name="Рисунок 3"/>
             <wp:cNvGraphicFramePr>
               <a:graphicFrameLocks xmlns:a="http://schemas.openxmlformats.org/drawingml/2006/main" noChangeAspect="1"/>
             </wp:cNvGraphicFramePr>
@@ -1507,36 +1406,29 @@
               <a:graphicData uri="http://schemas.openxmlformats.org/drawingml/2006/picture">
                 <pic:pic xmlns:pic="http://schemas.openxmlformats.org/drawingml/2006/picture">
                   <pic:nvPicPr>
-                    <pic:cNvPr id="0" name="Picture 1" descr="C:\Users\maxim\Downloads\uml.png"/>
-                    <pic:cNvPicPr>
-                      <a:picLocks noChangeAspect="1" noChangeArrowheads="1"/>
-                    </pic:cNvPicPr>
+                    <pic:cNvPr id="3" name="uml_without_deps.png"/>
+                    <pic:cNvPicPr/>
                   </pic:nvPicPr>
                   <pic:blipFill>
-                    <a:blip r:embed="rId8" cstate="print">
+                    <a:blip r:embed="rId9" cstate="print">
                       <a:extLst>
                         <a:ext uri="{28A0092B-C50C-407E-A947-70E740481C1C}">
                           <a14:useLocalDpi xmlns:a14="http://schemas.microsoft.com/office/drawing/2010/main" val="0"/>
                         </a:ext>
                       </a:extLst>
                     </a:blip>
-                    <a:srcRect/>
                     <a:stretch>
                       <a:fillRect/>
                     </a:stretch>
                   </pic:blipFill>
-                  <pic:spPr bwMode="auto">
+                  <pic:spPr>
                     <a:xfrm>
                       <a:off x="0" y="0"/>
-                      <a:ext cx="2447888" cy="2292894"/>
+                      <a:ext cx="4445187" cy="2124947"/>
                     </a:xfrm>
                     <a:prstGeom prst="rect">
                       <a:avLst/>
                     </a:prstGeom>
-                    <a:noFill/>
-                    <a:ln>
-                      <a:noFill/>
-                    </a:ln>
                   </pic:spPr>
                 </pic:pic>
               </a:graphicData>
@@ -1586,7 +1478,6 @@
           <w:szCs w:val="21"/>
           <w:lang w:val="ru-RU" w:eastAsia="ru-RU"/>
         </w:rPr>
-        <w:lastRenderedPageBreak/>
         <w:t>Результат работы</w:t>
       </w:r>
       <w:r>
@@ -1632,42 +1523,42 @@
               <w:rPr>
                 <w:rFonts w:ascii="Consolas" w:eastAsia="Times New Roman" w:hAnsi="Consolas" w:cs="Times New Roman"/>
                 <w:color w:val="333333"/>
-                <w:sz w:val="21"/>
-                <w:szCs w:val="21"/>
-                <w:lang w:eastAsia="ru-RU"/>
+                <w:sz w:val="18"/>
+                <w:szCs w:val="21"/>
+                <w:lang w:val="ru-RU" w:eastAsia="ru-RU"/>
               </w:rPr>
             </w:pPr>
             <w:r>
               <w:rPr>
                 <w:rFonts w:ascii="Consolas" w:eastAsia="Times New Roman" w:hAnsi="Consolas" w:cs="Times New Roman"/>
                 <w:color w:val="333333"/>
-                <w:sz w:val="21"/>
-                <w:szCs w:val="21"/>
-                <w:lang w:eastAsia="ru-RU"/>
-              </w:rPr>
-              <w:t xml:space="preserve">Starting a </w:t>
+                <w:sz w:val="18"/>
+                <w:szCs w:val="21"/>
+                <w:lang w:val="ru-RU" w:eastAsia="ru-RU"/>
+              </w:rPr>
+              <w:t xml:space="preserve">Незнайка, который в это время выглянул в коридор, услыхал слова </w:t>
             </w:r>
             <w:proofErr w:type="spellStart"/>
             <w:r>
               <w:rPr>
                 <w:rFonts w:ascii="Consolas" w:eastAsia="Times New Roman" w:hAnsi="Consolas" w:cs="Times New Roman"/>
                 <w:color w:val="333333"/>
-                <w:sz w:val="21"/>
-                <w:szCs w:val="21"/>
-                <w:lang w:eastAsia="ru-RU"/>
-              </w:rPr>
-              <w:t>Gradle</w:t>
+                <w:sz w:val="18"/>
+                <w:szCs w:val="21"/>
+                <w:lang w:val="ru-RU" w:eastAsia="ru-RU"/>
+              </w:rPr>
+              <w:t>Шпунтика</w:t>
             </w:r>
             <w:proofErr w:type="spellEnd"/>
             <w:r>
               <w:rPr>
                 <w:rFonts w:ascii="Consolas" w:eastAsia="Times New Roman" w:hAnsi="Consolas" w:cs="Times New Roman"/>
                 <w:color w:val="333333"/>
-                <w:sz w:val="21"/>
-                <w:szCs w:val="21"/>
-                <w:lang w:eastAsia="ru-RU"/>
-              </w:rPr>
-              <w:t xml:space="preserve"> Daemon (subsequent builds will be faster)</w:t>
+                <w:sz w:val="18"/>
+                <w:szCs w:val="21"/>
+                <w:lang w:val="ru-RU" w:eastAsia="ru-RU"/>
+              </w:rPr>
+              <w:t>.</w:t>
             </w:r>
           </w:p>
           <w:p>
@@ -1676,88 +1567,20 @@
               <w:rPr>
                 <w:rFonts w:ascii="Consolas" w:eastAsia="Times New Roman" w:hAnsi="Consolas" w:cs="Times New Roman"/>
                 <w:color w:val="333333"/>
-                <w:sz w:val="21"/>
-                <w:szCs w:val="21"/>
-                <w:lang w:eastAsia="ru-RU"/>
-              </w:rPr>
-            </w:pPr>
-          </w:p>
-          <w:p>
-            <w:pPr>
-              <w:widowControl/>
-              <w:rPr>
-                <w:rFonts w:ascii="Consolas" w:eastAsia="Times New Roman" w:hAnsi="Consolas" w:cs="Times New Roman"/>
-                <w:color w:val="333333"/>
-                <w:sz w:val="21"/>
-                <w:szCs w:val="21"/>
-                <w:lang w:eastAsia="ru-RU"/>
+                <w:sz w:val="18"/>
+                <w:szCs w:val="21"/>
+                <w:lang w:val="ru-RU" w:eastAsia="ru-RU"/>
               </w:rPr>
             </w:pPr>
             <w:r>
               <w:rPr>
                 <w:rFonts w:ascii="Consolas" w:eastAsia="Times New Roman" w:hAnsi="Consolas" w:cs="Times New Roman"/>
                 <w:color w:val="333333"/>
-                <w:sz w:val="21"/>
-                <w:szCs w:val="21"/>
-                <w:lang w:eastAsia="ru-RU"/>
-              </w:rPr>
-              <w:t>&gt; Task :</w:t>
-            </w:r>
-            <w:proofErr w:type="spellStart"/>
-            <w:r>
-              <w:rPr>
-                <w:rFonts w:ascii="Consolas" w:eastAsia="Times New Roman" w:hAnsi="Consolas" w:cs="Times New Roman"/>
-                <w:color w:val="333333"/>
-                <w:sz w:val="21"/>
-                <w:szCs w:val="21"/>
-                <w:lang w:eastAsia="ru-RU"/>
-              </w:rPr>
-              <w:t>app:run</w:t>
-            </w:r>
-            <w:proofErr w:type="spellEnd"/>
-          </w:p>
-          <w:p>
-            <w:pPr>
-              <w:widowControl/>
-              <w:rPr>
-                <w:rFonts w:ascii="Consolas" w:eastAsia="Times New Roman" w:hAnsi="Consolas" w:cs="Times New Roman"/>
-                <w:color w:val="333333"/>
-                <w:sz w:val="21"/>
-                <w:szCs w:val="21"/>
-                <w:lang w:val="ru-RU" w:eastAsia="ru-RU"/>
-              </w:rPr>
-            </w:pPr>
-            <w:r>
-              <w:rPr>
-                <w:rFonts w:ascii="Consolas" w:eastAsia="Times New Roman" w:hAnsi="Consolas" w:cs="Times New Roman"/>
-                <w:color w:val="333333"/>
-                <w:sz w:val="21"/>
-                <w:szCs w:val="21"/>
-                <w:lang w:val="ru-RU" w:eastAsia="ru-RU"/>
-              </w:rPr>
-              <w:t xml:space="preserve">Одним прыжком </w:t>
-            </w:r>
-            <w:proofErr w:type="spellStart"/>
-            <w:r>
-              <w:rPr>
-                <w:rFonts w:ascii="Consolas" w:eastAsia="Times New Roman" w:hAnsi="Consolas" w:cs="Times New Roman"/>
-                <w:color w:val="333333"/>
-                <w:sz w:val="21"/>
-                <w:szCs w:val="21"/>
-                <w:lang w:val="ru-RU" w:eastAsia="ru-RU"/>
-              </w:rPr>
-              <w:t>Знайка</w:t>
-            </w:r>
-            <w:proofErr w:type="spellEnd"/>
-            <w:r>
-              <w:rPr>
-                <w:rFonts w:ascii="Consolas" w:eastAsia="Times New Roman" w:hAnsi="Consolas" w:cs="Times New Roman"/>
-                <w:color w:val="333333"/>
-                <w:sz w:val="21"/>
-                <w:szCs w:val="21"/>
-                <w:lang w:val="ru-RU" w:eastAsia="ru-RU"/>
-              </w:rPr>
-              <w:t xml:space="preserve"> достиг беседки и заглянул внутрь.</w:t>
+                <w:sz w:val="18"/>
+                <w:szCs w:val="21"/>
+                <w:lang w:val="ru-RU" w:eastAsia="ru-RU"/>
+              </w:rPr>
+              <w:t>Все всполошились и бросились к выходу.</w:t>
             </w:r>
           </w:p>
           <w:p>
@@ -1766,7 +1589,7 @@
               <w:rPr>
                 <w:rFonts w:ascii="Consolas" w:eastAsia="Times New Roman" w:hAnsi="Consolas" w:cs="Times New Roman"/>
                 <w:color w:val="333333"/>
-                <w:sz w:val="21"/>
+                <w:sz w:val="18"/>
                 <w:szCs w:val="21"/>
                 <w:lang w:val="ru-RU" w:eastAsia="ru-RU"/>
               </w:rPr>
@@ -1775,7 +1598,227 @@
               <w:rPr>
                 <w:rFonts w:ascii="Consolas" w:eastAsia="Times New Roman" w:hAnsi="Consolas" w:cs="Times New Roman"/>
                 <w:color w:val="333333"/>
-                <w:sz w:val="21"/>
+                <w:sz w:val="18"/>
+                <w:szCs w:val="21"/>
+                <w:lang w:val="ru-RU" w:eastAsia="ru-RU"/>
+              </w:rPr>
+              <w:t>Приказ моментально исполнили.</w:t>
+            </w:r>
+          </w:p>
+          <w:p>
+            <w:pPr>
+              <w:widowControl/>
+              <w:rPr>
+                <w:rFonts w:ascii="Consolas" w:eastAsia="Times New Roman" w:hAnsi="Consolas" w:cs="Times New Roman"/>
+                <w:color w:val="333333"/>
+                <w:sz w:val="18"/>
+                <w:szCs w:val="21"/>
+                <w:lang w:val="ru-RU" w:eastAsia="ru-RU"/>
+              </w:rPr>
+            </w:pPr>
+            <w:r>
+              <w:rPr>
+                <w:rFonts w:ascii="Consolas" w:eastAsia="Times New Roman" w:hAnsi="Consolas" w:cs="Times New Roman"/>
+                <w:color w:val="333333"/>
+                <w:sz w:val="18"/>
+                <w:szCs w:val="21"/>
+                <w:lang w:val="ru-RU" w:eastAsia="ru-RU"/>
+              </w:rPr>
+              <w:t>Знайка обвязал один конец веревки вокруг пояса, а другой конец привязал к дверной ручке и строго сказал:</w:t>
+            </w:r>
+          </w:p>
+          <w:p>
+            <w:pPr>
+              <w:widowControl/>
+              <w:rPr>
+                <w:rFonts w:ascii="Consolas" w:eastAsia="Times New Roman" w:hAnsi="Consolas" w:cs="Times New Roman"/>
+                <w:color w:val="333333"/>
+                <w:sz w:val="18"/>
+                <w:szCs w:val="21"/>
+                <w:lang w:val="ru-RU" w:eastAsia="ru-RU"/>
+              </w:rPr>
+            </w:pPr>
+            <w:r>
+              <w:rPr>
+                <w:rFonts w:ascii="Consolas" w:eastAsia="Times New Roman" w:hAnsi="Consolas" w:cs="Times New Roman"/>
+                <w:color w:val="333333"/>
+                <w:sz w:val="18"/>
+                <w:szCs w:val="21"/>
+                <w:lang w:val="ru-RU" w:eastAsia="ru-RU"/>
+              </w:rPr>
+              <w:t>Придав своему телу наклонное положение, Знайка с силой оттолкнулся ногами от порога и полетел в направлении мастерской, которая находилась неподалеку от дома.</w:t>
+            </w:r>
+          </w:p>
+          <w:p>
+            <w:pPr>
+              <w:widowControl/>
+              <w:rPr>
+                <w:rFonts w:ascii="Consolas" w:eastAsia="Times New Roman" w:hAnsi="Consolas" w:cs="Times New Roman"/>
+                <w:color w:val="333333"/>
+                <w:sz w:val="18"/>
+                <w:szCs w:val="21"/>
+                <w:lang w:val="ru-RU" w:eastAsia="ru-RU"/>
+              </w:rPr>
+            </w:pPr>
+            <w:r>
+              <w:rPr>
+                <w:rFonts w:ascii="Consolas" w:eastAsia="Times New Roman" w:hAnsi="Consolas" w:cs="Times New Roman"/>
+                <w:color w:val="333333"/>
+                <w:sz w:val="18"/>
+                <w:szCs w:val="21"/>
+                <w:lang w:val="ru-RU" w:eastAsia="ru-RU"/>
+              </w:rPr>
+              <w:t>Он немного не рассчитал толчка и поднялся выше, чем было надо.</w:t>
+            </w:r>
+          </w:p>
+          <w:p>
+            <w:pPr>
+              <w:widowControl/>
+              <w:rPr>
+                <w:rFonts w:ascii="Consolas" w:eastAsia="Times New Roman" w:hAnsi="Consolas" w:cs="Times New Roman"/>
+                <w:color w:val="333333"/>
+                <w:sz w:val="18"/>
+                <w:szCs w:val="21"/>
+                <w:lang w:val="ru-RU" w:eastAsia="ru-RU"/>
+              </w:rPr>
+            </w:pPr>
+            <w:r>
+              <w:rPr>
+                <w:rFonts w:ascii="Consolas" w:eastAsia="Times New Roman" w:hAnsi="Consolas" w:cs="Times New Roman"/>
+                <w:color w:val="333333"/>
+                <w:sz w:val="18"/>
+                <w:szCs w:val="21"/>
+                <w:lang w:val="ru-RU" w:eastAsia="ru-RU"/>
+              </w:rPr>
+              <w:t>Пролетая над мастерской, он ухватился рукой за флюгер, который показывал направление ветра.</w:t>
+            </w:r>
+          </w:p>
+          <w:p>
+            <w:pPr>
+              <w:widowControl/>
+              <w:rPr>
+                <w:rFonts w:ascii="Consolas" w:eastAsia="Times New Roman" w:hAnsi="Consolas" w:cs="Times New Roman"/>
+                <w:color w:val="333333"/>
+                <w:sz w:val="18"/>
+                <w:szCs w:val="21"/>
+                <w:lang w:val="ru-RU" w:eastAsia="ru-RU"/>
+              </w:rPr>
+            </w:pPr>
+            <w:r>
+              <w:rPr>
+                <w:rFonts w:ascii="Consolas" w:eastAsia="Times New Roman" w:hAnsi="Consolas" w:cs="Times New Roman"/>
+                <w:color w:val="333333"/>
+                <w:sz w:val="18"/>
+                <w:szCs w:val="21"/>
+                <w:lang w:val="ru-RU" w:eastAsia="ru-RU"/>
+              </w:rPr>
+              <w:t>Это задержало полет.</w:t>
+            </w:r>
+          </w:p>
+          <w:p>
+            <w:pPr>
+              <w:widowControl/>
+              <w:rPr>
+                <w:rFonts w:ascii="Consolas" w:eastAsia="Times New Roman" w:hAnsi="Consolas" w:cs="Times New Roman"/>
+                <w:color w:val="333333"/>
+                <w:sz w:val="18"/>
+                <w:szCs w:val="21"/>
+                <w:lang w:val="ru-RU" w:eastAsia="ru-RU"/>
+              </w:rPr>
+            </w:pPr>
+            <w:r>
+              <w:rPr>
+                <w:rFonts w:ascii="Consolas" w:eastAsia="Times New Roman" w:hAnsi="Consolas" w:cs="Times New Roman"/>
+                <w:color w:val="333333"/>
+                <w:sz w:val="18"/>
+                <w:szCs w:val="21"/>
+                <w:lang w:val="ru-RU" w:eastAsia="ru-RU"/>
+              </w:rPr>
+              <w:t>Спустившись по водосточной трубе, Знайка отворил дверь и проник в мастерскую.</w:t>
+            </w:r>
+          </w:p>
+          <w:p>
+            <w:pPr>
+              <w:widowControl/>
+              <w:rPr>
+                <w:rFonts w:ascii="Consolas" w:eastAsia="Times New Roman" w:hAnsi="Consolas" w:cs="Times New Roman"/>
+                <w:color w:val="333333"/>
+                <w:sz w:val="18"/>
+                <w:szCs w:val="21"/>
+                <w:lang w:val="ru-RU" w:eastAsia="ru-RU"/>
+              </w:rPr>
+            </w:pPr>
+            <w:r>
+              <w:rPr>
+                <w:rFonts w:ascii="Consolas" w:eastAsia="Times New Roman" w:hAnsi="Consolas" w:cs="Times New Roman"/>
+                <w:color w:val="333333"/>
+                <w:sz w:val="18"/>
+                <w:szCs w:val="21"/>
+                <w:lang w:val="ru-RU" w:eastAsia="ru-RU"/>
+              </w:rPr>
+              <w:t>Коротышки с напряжением следили за его действиями.</w:t>
+            </w:r>
+          </w:p>
+          <w:p>
+            <w:pPr>
+              <w:widowControl/>
+              <w:rPr>
+                <w:rFonts w:ascii="Consolas" w:eastAsia="Times New Roman" w:hAnsi="Consolas" w:cs="Times New Roman"/>
+                <w:color w:val="333333"/>
+                <w:sz w:val="18"/>
+                <w:szCs w:val="21"/>
+                <w:lang w:val="ru-RU" w:eastAsia="ru-RU"/>
+              </w:rPr>
+            </w:pPr>
+            <w:r>
+              <w:rPr>
+                <w:rFonts w:ascii="Consolas" w:eastAsia="Times New Roman" w:hAnsi="Consolas" w:cs="Times New Roman"/>
+                <w:color w:val="333333"/>
+                <w:sz w:val="18"/>
+                <w:szCs w:val="21"/>
+                <w:lang w:val="ru-RU" w:eastAsia="ru-RU"/>
+              </w:rPr>
+              <w:t>Через минуту Знайка выглянул из мастерской.</w:t>
+            </w:r>
+          </w:p>
+          <w:p>
+            <w:pPr>
+              <w:widowControl/>
+              <w:rPr>
+                <w:rFonts w:ascii="Consolas" w:eastAsia="Times New Roman" w:hAnsi="Consolas" w:cs="Times New Roman"/>
+                <w:color w:val="333333"/>
+                <w:sz w:val="18"/>
+                <w:szCs w:val="21"/>
+                <w:lang w:val="ru-RU" w:eastAsia="ru-RU"/>
+              </w:rPr>
+            </w:pPr>
+            <w:r>
+              <w:rPr>
+                <w:rFonts w:ascii="Consolas" w:eastAsia="Times New Roman" w:hAnsi="Consolas" w:cs="Times New Roman"/>
+                <w:color w:val="333333"/>
+                <w:sz w:val="18"/>
+                <w:szCs w:val="21"/>
+                <w:lang w:val="ru-RU" w:eastAsia="ru-RU"/>
+              </w:rPr>
+              <w:t>Одним прыжком Знайка достиг беседки и заглянул внутрь.</w:t>
+            </w:r>
+          </w:p>
+          <w:p>
+            <w:pPr>
+              <w:widowControl/>
+              <w:rPr>
+                <w:rFonts w:ascii="Consolas" w:eastAsia="Times New Roman" w:hAnsi="Consolas" w:cs="Times New Roman"/>
+                <w:color w:val="333333"/>
+                <w:sz w:val="18"/>
+                <w:szCs w:val="21"/>
+                <w:lang w:val="ru-RU" w:eastAsia="ru-RU"/>
+              </w:rPr>
+            </w:pPr>
+            <w:r>
+              <w:rPr>
+                <w:rFonts w:ascii="Consolas" w:eastAsia="Times New Roman" w:hAnsi="Consolas" w:cs="Times New Roman"/>
+                <w:color w:val="333333"/>
+                <w:sz w:val="18"/>
                 <w:szCs w:val="21"/>
                 <w:lang w:val="ru-RU" w:eastAsia="ru-RU"/>
               </w:rPr>
@@ -1788,7 +1831,7 @@
               <w:rPr>
                 <w:rFonts w:ascii="Consolas" w:eastAsia="Times New Roman" w:hAnsi="Consolas" w:cs="Times New Roman"/>
                 <w:color w:val="333333"/>
-                <w:sz w:val="21"/>
+                <w:sz w:val="18"/>
                 <w:szCs w:val="21"/>
                 <w:lang w:val="ru-RU" w:eastAsia="ru-RU"/>
               </w:rPr>
@@ -1797,33 +1840,11 @@
               <w:rPr>
                 <w:rFonts w:ascii="Consolas" w:eastAsia="Times New Roman" w:hAnsi="Consolas" w:cs="Times New Roman"/>
                 <w:color w:val="333333"/>
-                <w:sz w:val="21"/>
-                <w:szCs w:val="21"/>
-                <w:lang w:val="ru-RU" w:eastAsia="ru-RU"/>
-              </w:rPr>
-              <w:t xml:space="preserve">Коротышки принялись тянуть веревку и притянули </w:t>
-            </w:r>
-            <w:proofErr w:type="spellStart"/>
-            <w:r>
-              <w:rPr>
-                <w:rFonts w:ascii="Consolas" w:eastAsia="Times New Roman" w:hAnsi="Consolas" w:cs="Times New Roman"/>
-                <w:color w:val="333333"/>
-                <w:sz w:val="21"/>
-                <w:szCs w:val="21"/>
-                <w:lang w:val="ru-RU" w:eastAsia="ru-RU"/>
-              </w:rPr>
-              <w:t>Знайку</w:t>
-            </w:r>
-            <w:proofErr w:type="spellEnd"/>
-            <w:r>
-              <w:rPr>
-                <w:rFonts w:ascii="Consolas" w:eastAsia="Times New Roman" w:hAnsi="Consolas" w:cs="Times New Roman"/>
-                <w:color w:val="333333"/>
-                <w:sz w:val="21"/>
-                <w:szCs w:val="21"/>
-                <w:lang w:val="ru-RU" w:eastAsia="ru-RU"/>
-              </w:rPr>
-              <w:t xml:space="preserve"> обратно к дому.</w:t>
+                <w:sz w:val="18"/>
+                <w:szCs w:val="21"/>
+                <w:lang w:val="ru-RU" w:eastAsia="ru-RU"/>
+              </w:rPr>
+              <w:t>Коротышки принялись тянуть веревку и притянули Знайку обратно к дому.</w:t>
             </w:r>
           </w:p>
           <w:p>
@@ -1832,32 +1853,20 @@
               <w:rPr>
                 <w:rFonts w:ascii="Consolas" w:eastAsia="Times New Roman" w:hAnsi="Consolas" w:cs="Times New Roman"/>
                 <w:color w:val="333333"/>
-                <w:sz w:val="21"/>
+                <w:sz w:val="18"/>
                 <w:szCs w:val="21"/>
                 <w:lang w:val="ru-RU" w:eastAsia="ru-RU"/>
               </w:rPr>
             </w:pPr>
-            <w:proofErr w:type="spellStart"/>
             <w:r>
               <w:rPr>
                 <w:rFonts w:ascii="Consolas" w:eastAsia="Times New Roman" w:hAnsi="Consolas" w:cs="Times New Roman"/>
                 <w:color w:val="333333"/>
-                <w:sz w:val="21"/>
-                <w:szCs w:val="21"/>
-                <w:lang w:val="ru-RU" w:eastAsia="ru-RU"/>
-              </w:rPr>
-              <w:t>Знайка</w:t>
-            </w:r>
-            <w:proofErr w:type="spellEnd"/>
-            <w:r>
-              <w:rPr>
-                <w:rFonts w:ascii="Consolas" w:eastAsia="Times New Roman" w:hAnsi="Consolas" w:cs="Times New Roman"/>
-                <w:color w:val="333333"/>
-                <w:sz w:val="21"/>
-                <w:szCs w:val="21"/>
-                <w:lang w:val="ru-RU" w:eastAsia="ru-RU"/>
-              </w:rPr>
-              <w:t xml:space="preserve"> мгновенно вскарабкался по водосточной трубе на крышу и уже хотел оглядеться по сторонам, но налетевший неожиданно порыв ветра сдул его с крыши и понес в сторону.</w:t>
+                <w:sz w:val="18"/>
+                <w:szCs w:val="21"/>
+                <w:lang w:val="ru-RU" w:eastAsia="ru-RU"/>
+              </w:rPr>
+              <w:t>Знайка мгновенно вскарабкался по водосточной трубе на крышу и уже хотел оглядеться по сторонам, но налетевший неожиданно порыв ветра сдул его с крыши и понес в сторону.</w:t>
             </w:r>
           </w:p>
           <w:p>
@@ -1866,7 +1875,7 @@
               <w:rPr>
                 <w:rFonts w:ascii="Consolas" w:eastAsia="Times New Roman" w:hAnsi="Consolas" w:cs="Times New Roman"/>
                 <w:color w:val="333333"/>
-                <w:sz w:val="21"/>
+                <w:sz w:val="18"/>
                 <w:szCs w:val="21"/>
                 <w:lang w:val="ru-RU" w:eastAsia="ru-RU"/>
               </w:rPr>
@@ -1875,33 +1884,11 @@
               <w:rPr>
                 <w:rFonts w:ascii="Consolas" w:eastAsia="Times New Roman" w:hAnsi="Consolas" w:cs="Times New Roman"/>
                 <w:color w:val="333333"/>
-                <w:sz w:val="21"/>
-                <w:szCs w:val="21"/>
-                <w:lang w:val="ru-RU" w:eastAsia="ru-RU"/>
-              </w:rPr>
-              <w:t xml:space="preserve">Это не испугало </w:t>
-            </w:r>
-            <w:proofErr w:type="spellStart"/>
-            <w:r>
-              <w:rPr>
-                <w:rFonts w:ascii="Consolas" w:eastAsia="Times New Roman" w:hAnsi="Consolas" w:cs="Times New Roman"/>
-                <w:color w:val="333333"/>
-                <w:sz w:val="21"/>
-                <w:szCs w:val="21"/>
-                <w:lang w:val="ru-RU" w:eastAsia="ru-RU"/>
-              </w:rPr>
-              <w:t>Знайку</w:t>
-            </w:r>
-            <w:proofErr w:type="spellEnd"/>
-            <w:r>
-              <w:rPr>
-                <w:rFonts w:ascii="Consolas" w:eastAsia="Times New Roman" w:hAnsi="Consolas" w:cs="Times New Roman"/>
-                <w:color w:val="333333"/>
-                <w:sz w:val="21"/>
-                <w:szCs w:val="21"/>
-                <w:lang w:val="ru-RU" w:eastAsia="ru-RU"/>
-              </w:rPr>
-              <w:t>, так как он знал, что коротышки в любой момент могут притянуть его на веревке обратно.</w:t>
+                <w:sz w:val="18"/>
+                <w:szCs w:val="21"/>
+                <w:lang w:val="ru-RU" w:eastAsia="ru-RU"/>
+              </w:rPr>
+              <w:t>Это не испугало Знайку, так как он знал, что коротышки в любой момент могут притянуть его на веревке обратно.</w:t>
             </w:r>
           </w:p>
           <w:p>
@@ -1910,42 +1897,162 @@
               <w:rPr>
                 <w:rFonts w:ascii="Consolas" w:eastAsia="Times New Roman" w:hAnsi="Consolas" w:cs="Times New Roman"/>
                 <w:color w:val="333333"/>
-                <w:sz w:val="21"/>
-                <w:szCs w:val="21"/>
-                <w:lang w:eastAsia="ru-RU"/>
+                <w:sz w:val="18"/>
+                <w:szCs w:val="21"/>
+                <w:lang w:val="ru-RU" w:eastAsia="ru-RU"/>
               </w:rPr>
             </w:pPr>
             <w:r>
               <w:rPr>
                 <w:rFonts w:ascii="Consolas" w:eastAsia="Times New Roman" w:hAnsi="Consolas" w:cs="Times New Roman"/>
                 <w:color w:val="333333"/>
-                <w:sz w:val="21"/>
-                <w:szCs w:val="21"/>
-                <w:lang w:eastAsia="ru-RU"/>
-              </w:rPr>
-              <w:t>BUILD SUCCESSFUL in 10s</w:t>
+                <w:sz w:val="18"/>
+                <w:szCs w:val="21"/>
+                <w:lang w:val="ru-RU" w:eastAsia="ru-RU"/>
+              </w:rPr>
+              <w:t>Ему, однако, не удалось ничего разглядеть, так как в следующий момент произошло то, чего никто не ожидал.</w:t>
             </w:r>
           </w:p>
           <w:p>
             <w:pPr>
               <w:widowControl/>
               <w:rPr>
-                <w:rFonts w:ascii="Times New Roman" w:eastAsia="Times New Roman" w:hAnsi="Times New Roman" w:cs="Times New Roman"/>
-                <w:color w:val="333333"/>
-                <w:sz w:val="21"/>
-                <w:szCs w:val="21"/>
-                <w:lang w:eastAsia="ru-RU"/>
+                <w:rFonts w:ascii="Consolas" w:eastAsia="Times New Roman" w:hAnsi="Consolas" w:cs="Times New Roman"/>
+                <w:color w:val="333333"/>
+                <w:sz w:val="18"/>
+                <w:szCs w:val="21"/>
+                <w:lang w:val="ru-RU" w:eastAsia="ru-RU"/>
               </w:rPr>
             </w:pPr>
             <w:r>
               <w:rPr>
                 <w:rFonts w:ascii="Consolas" w:eastAsia="Times New Roman" w:hAnsi="Consolas" w:cs="Times New Roman"/>
                 <w:color w:val="333333"/>
+                <w:sz w:val="18"/>
+                <w:szCs w:val="21"/>
+                <w:lang w:val="ru-RU" w:eastAsia="ru-RU"/>
+              </w:rPr>
+              <w:t>Не долетев до забора, Знайка вдруг начал стремительно падать, словно какая-то сила неожиданно потянула его вниз.</w:t>
+            </w:r>
+          </w:p>
+          <w:p>
+            <w:pPr>
+              <w:widowControl/>
+              <w:rPr>
+                <w:rFonts w:ascii="Consolas" w:eastAsia="Times New Roman" w:hAnsi="Consolas" w:cs="Times New Roman"/>
+                <w:color w:val="333333"/>
+                <w:sz w:val="18"/>
+                <w:szCs w:val="21"/>
+                <w:lang w:val="ru-RU" w:eastAsia="ru-RU"/>
+              </w:rPr>
+            </w:pPr>
+            <w:r>
+              <w:rPr>
+                <w:rFonts w:ascii="Consolas" w:eastAsia="Times New Roman" w:hAnsi="Consolas" w:cs="Times New Roman"/>
+                <w:color w:val="333333"/>
+                <w:sz w:val="18"/>
+                <w:szCs w:val="21"/>
+                <w:lang w:val="ru-RU" w:eastAsia="ru-RU"/>
+              </w:rPr>
+              <w:t>Шлепнувшись с размаху о землю, он растянулся во весь рост и не успел даже сообразить, что произошло.</w:t>
+            </w:r>
+          </w:p>
+          <w:p>
+            <w:pPr>
+              <w:widowControl/>
+              <w:rPr>
+                <w:rFonts w:ascii="Consolas" w:eastAsia="Times New Roman" w:hAnsi="Consolas" w:cs="Times New Roman"/>
+                <w:color w:val="333333"/>
+                <w:sz w:val="18"/>
+                <w:szCs w:val="21"/>
+                <w:lang w:val="ru-RU" w:eastAsia="ru-RU"/>
+              </w:rPr>
+            </w:pPr>
+            <w:r>
+              <w:rPr>
+                <w:rFonts w:ascii="Consolas" w:eastAsia="Times New Roman" w:hAnsi="Consolas" w:cs="Times New Roman"/>
+                <w:color w:val="333333"/>
+                <w:sz w:val="18"/>
+                <w:szCs w:val="21"/>
+                <w:lang w:val="ru-RU" w:eastAsia="ru-RU"/>
+              </w:rPr>
+              <w:t>Ощущая во всем теле страшную тяжесть, он с трудом поднялся на ноги и огляделся по сторонам.</w:t>
+            </w:r>
+          </w:p>
+          <w:p>
+            <w:pPr>
+              <w:widowControl/>
+              <w:rPr>
+                <w:rFonts w:ascii="Consolas" w:eastAsia="Times New Roman" w:hAnsi="Consolas" w:cs="Times New Roman"/>
+                <w:color w:val="333333"/>
+                <w:sz w:val="18"/>
+                <w:szCs w:val="21"/>
+                <w:lang w:val="ru-RU" w:eastAsia="ru-RU"/>
+              </w:rPr>
+            </w:pPr>
+            <w:r>
+              <w:rPr>
+                <w:rFonts w:ascii="Consolas" w:eastAsia="Times New Roman" w:hAnsi="Consolas" w:cs="Times New Roman"/>
+                <w:color w:val="333333"/>
+                <w:sz w:val="18"/>
+                <w:szCs w:val="21"/>
+                <w:lang w:val="ru-RU" w:eastAsia="ru-RU"/>
+              </w:rPr>
+              <w:t>Его удивило, что он снова твердо держится на ногах.</w:t>
+            </w:r>
+          </w:p>
+          <w:p>
+            <w:pPr>
+              <w:widowControl/>
+              <w:rPr>
+                <w:rFonts w:ascii="Consolas" w:eastAsia="Times New Roman" w:hAnsi="Consolas" w:cs="Times New Roman"/>
+                <w:color w:val="333333"/>
+                <w:sz w:val="18"/>
+                <w:szCs w:val="21"/>
+                <w:lang w:val="ru-RU" w:eastAsia="ru-RU"/>
+              </w:rPr>
+            </w:pPr>
+            <w:r>
+              <w:rPr>
+                <w:rFonts w:ascii="Consolas" w:eastAsia="Times New Roman" w:hAnsi="Consolas" w:cs="Times New Roman"/>
+                <w:color w:val="333333"/>
+                <w:sz w:val="18"/>
+                <w:szCs w:val="21"/>
+                <w:lang w:val="ru-RU" w:eastAsia="ru-RU"/>
+              </w:rPr>
+              <w:t>Он попробовал поднять руку, потом другую, попробовал сделать шаг, другой...</w:t>
+            </w:r>
+          </w:p>
+          <w:p>
+            <w:pPr>
+              <w:widowControl/>
+              <w:rPr>
+                <w:rFonts w:ascii="Times New Roman" w:eastAsia="Times New Roman" w:hAnsi="Times New Roman" w:cs="Times New Roman"/>
+                <w:color w:val="333333"/>
                 <w:sz w:val="21"/>
                 <w:szCs w:val="21"/>
-                <w:lang w:eastAsia="ru-RU"/>
-              </w:rPr>
-              <w:t>2 actionable tasks: 2 executed</w:t>
+                <w:lang w:val="ru-RU" w:eastAsia="ru-RU"/>
+              </w:rPr>
+            </w:pPr>
+            <w:r>
+              <w:rPr>
+                <w:rFonts w:ascii="Consolas" w:eastAsia="Times New Roman" w:hAnsi="Consolas" w:cs="Times New Roman"/>
+                <w:color w:val="333333"/>
+                <w:sz w:val="18"/>
+                <w:szCs w:val="21"/>
+                <w:lang w:val="ru-RU" w:eastAsia="ru-RU"/>
+              </w:rPr>
+              <w:t>Руки и ноги повиновались с трудом, словно были свинцом налиты</w:t>
+            </w:r>
+            <w:r>
+              <w:rPr>
+                <w:rFonts w:ascii="Times New Roman" w:eastAsia="Times New Roman" w:hAnsi="Times New Roman" w:cs="Times New Roman"/>
+                <w:color w:val="333333"/>
+                <w:sz w:val="21"/>
+                <w:szCs w:val="21"/>
+                <w:lang w:val="ru-RU" w:eastAsia="ru-RU"/>
+              </w:rPr>
+              <w:t>.</w:t>
             </w:r>
           </w:p>
         </w:tc>
@@ -1954,20 +2061,6 @@
     <w:p>
       <w:pPr>
         <w:widowControl/>
-        <w:rPr>
-          <w:rFonts w:ascii="Times New Roman" w:eastAsia="Times New Roman" w:hAnsi="Times New Roman" w:cs="Times New Roman"/>
-          <w:color w:val="333333"/>
-          <w:sz w:val="21"/>
-          <w:szCs w:val="21"/>
-          <w:lang w:val="ru-RU" w:eastAsia="ru-RU"/>
-        </w:rPr>
-      </w:pPr>
-    </w:p>
-    <w:p>
-      <w:pPr>
-        <w:pStyle w:val="ac"/>
-        <w:widowControl/>
-        <w:ind w:left="420"/>
         <w:rPr>
           <w:rFonts w:ascii="Times New Roman" w:eastAsia="Times New Roman" w:hAnsi="Times New Roman" w:cs="Times New Roman"/>
           <w:b/>
@@ -2025,16 +2118,14 @@
         <w:rPr>
           <w:rFonts w:ascii="Times New Roman" w:eastAsia="Times New Roman" w:hAnsi="Times New Roman" w:cs="Times New Roman"/>
           <w:color w:val="333333"/>
-          <w:sz w:val="21"/>
-          <w:szCs w:val="21"/>
-          <w:lang w:val="ru-RU" w:eastAsia="ru-RU"/>
-        </w:rPr>
-      </w:pPr>
-      <w:r>
-        <w:rPr>
-          <w:rFonts w:ascii="Times New Roman" w:eastAsia="Times New Roman" w:hAnsi="Times New Roman" w:cs="Times New Roman"/>
-          <w:color w:val="333333"/>
-          <w:sz w:val="21"/>
+          <w:szCs w:val="21"/>
+          <w:lang w:val="ru-RU" w:eastAsia="ru-RU"/>
+        </w:rPr>
+      </w:pPr>
+      <w:r>
+        <w:rPr>
+          <w:rFonts w:ascii="Times New Roman" w:eastAsia="Times New Roman" w:hAnsi="Times New Roman" w:cs="Times New Roman"/>
+          <w:color w:val="333333"/>
           <w:szCs w:val="21"/>
           <w:lang w:val="ru-RU" w:eastAsia="ru-RU"/>
         </w:rPr>
@@ -2044,27 +2135,69 @@
         <w:rPr>
           <w:rFonts w:ascii="Times New Roman" w:eastAsia="Times New Roman" w:hAnsi="Times New Roman" w:cs="Times New Roman"/>
           <w:color w:val="333333"/>
-          <w:sz w:val="21"/>
-          <w:szCs w:val="21"/>
-          <w:lang w:val="ru-RU" w:eastAsia="ru-RU"/>
-        </w:rPr>
-        <w:t xml:space="preserve">научился декомпозировать программу на классы и интерфейсы, узнал, что такое </w:t>
-      </w:r>
-      <w:r>
-        <w:rPr>
-          <w:rFonts w:ascii="Times New Roman" w:eastAsia="Times New Roman" w:hAnsi="Times New Roman" w:cs="Times New Roman"/>
-          <w:color w:val="333333"/>
-          <w:sz w:val="21"/>
+          <w:szCs w:val="21"/>
+          <w:lang w:val="ru-RU" w:eastAsia="ru-RU"/>
+        </w:rPr>
+        <w:t xml:space="preserve">научился работать с </w:t>
+      </w:r>
+      <w:r>
+        <w:rPr>
+          <w:rFonts w:ascii="Times New Roman" w:eastAsia="Times New Roman" w:hAnsi="Times New Roman" w:cs="Times New Roman"/>
+          <w:color w:val="333333"/>
+          <w:szCs w:val="21"/>
+          <w:lang w:val="ru-RU" w:eastAsia="ru-RU"/>
+        </w:rPr>
+        <w:t>различными видами исключений</w:t>
+      </w:r>
+      <w:r>
+        <w:rPr>
+          <w:rFonts w:ascii="Times New Roman" w:eastAsia="Times New Roman" w:hAnsi="Times New Roman" w:cs="Times New Roman"/>
+          <w:color w:val="333333"/>
+          <w:szCs w:val="21"/>
+          <w:lang w:val="ru-RU" w:eastAsia="ru-RU"/>
+        </w:rPr>
+        <w:t xml:space="preserve">, </w:t>
+      </w:r>
+      <w:r>
+        <w:rPr>
+          <w:rFonts w:ascii="Times New Roman" w:eastAsia="Times New Roman" w:hAnsi="Times New Roman" w:cs="Times New Roman"/>
+          <w:color w:val="333333"/>
+          <w:szCs w:val="21"/>
+          <w:lang w:val="ru-RU" w:eastAsia="ru-RU"/>
+        </w:rPr>
+        <w:t xml:space="preserve">локальными, </w:t>
+      </w:r>
+      <w:r>
+        <w:rPr>
+          <w:rFonts w:ascii="Times New Roman" w:eastAsia="Times New Roman" w:hAnsi="Times New Roman" w:cs="Times New Roman"/>
+          <w:color w:val="333333"/>
+          <w:szCs w:val="21"/>
+          <w:lang w:val="ru-RU" w:eastAsia="ru-RU"/>
+        </w:rPr>
+        <w:t xml:space="preserve">анонимными и вложенными классами, </w:t>
+      </w:r>
+      <w:r>
+        <w:rPr>
+          <w:rFonts w:ascii="Times New Roman" w:eastAsia="Times New Roman" w:hAnsi="Times New Roman" w:cs="Times New Roman"/>
+          <w:color w:val="333333"/>
+          <w:szCs w:val="21"/>
+          <w:lang w:val="ru-RU" w:eastAsia="ru-RU"/>
+        </w:rPr>
+        <w:t xml:space="preserve">узнал о </w:t>
+      </w:r>
+      <w:r>
+        <w:rPr>
+          <w:rFonts w:ascii="Times New Roman" w:eastAsia="Times New Roman" w:hAnsi="Times New Roman" w:cs="Times New Roman"/>
+          <w:color w:val="333333"/>
           <w:szCs w:val="21"/>
           <w:lang w:eastAsia="ru-RU"/>
         </w:rPr>
-        <w:t>Dependency</w:t>
-      </w:r>
-      <w:r>
-        <w:rPr>
-          <w:rFonts w:ascii="Times New Roman" w:eastAsia="Times New Roman" w:hAnsi="Times New Roman" w:cs="Times New Roman"/>
-          <w:color w:val="333333"/>
-          <w:sz w:val="21"/>
+        <w:t>Java</w:t>
+      </w:r>
+      <w:r>
+        <w:rPr>
+          <w:rFonts w:ascii="Times New Roman" w:eastAsia="Times New Roman" w:hAnsi="Times New Roman" w:cs="Times New Roman"/>
+          <w:color w:val="333333"/>
           <w:szCs w:val="21"/>
           <w:lang w:val="ru-RU" w:eastAsia="ru-RU"/>
         </w:rPr>
@@ -2074,17 +2207,33 @@
         <w:rPr>
           <w:rFonts w:ascii="Times New Roman" w:eastAsia="Times New Roman" w:hAnsi="Times New Roman" w:cs="Times New Roman"/>
           <w:color w:val="333333"/>
-          <w:sz w:val="21"/>
           <w:szCs w:val="21"/>
           <w:lang w:eastAsia="ru-RU"/>
         </w:rPr>
-        <w:t>Injection</w:t>
-      </w:r>
-      <w:r>
-        <w:rPr>
-          <w:rFonts w:ascii="Times New Roman" w:eastAsia="Times New Roman" w:hAnsi="Times New Roman" w:cs="Times New Roman"/>
-          <w:color w:val="333333"/>
-          <w:sz w:val="21"/>
+        <w:t>Reflection</w:t>
+      </w:r>
+      <w:r>
+        <w:rPr>
+          <w:rFonts w:ascii="Times New Roman" w:eastAsia="Times New Roman" w:hAnsi="Times New Roman" w:cs="Times New Roman"/>
+          <w:color w:val="333333"/>
+          <w:szCs w:val="21"/>
+          <w:lang w:val="ru-RU" w:eastAsia="ru-RU"/>
+        </w:rPr>
+        <w:t xml:space="preserve"> </w:t>
+      </w:r>
+      <w:r>
+        <w:rPr>
+          <w:rFonts w:ascii="Times New Roman" w:eastAsia="Times New Roman" w:hAnsi="Times New Roman" w:cs="Times New Roman"/>
+          <w:color w:val="333333"/>
+          <w:szCs w:val="21"/>
+          <w:lang w:eastAsia="ru-RU"/>
+        </w:rPr>
+        <w:t>API</w:t>
+      </w:r>
+      <w:r>
+        <w:rPr>
+          <w:rFonts w:ascii="Times New Roman" w:eastAsia="Times New Roman" w:hAnsi="Times New Roman" w:cs="Times New Roman"/>
+          <w:color w:val="333333"/>
           <w:szCs w:val="21"/>
           <w:lang w:val="ru-RU" w:eastAsia="ru-RU"/>
         </w:rPr>
@@ -2094,216 +2243,162 @@
         <w:rPr>
           <w:rFonts w:ascii="Times New Roman" w:eastAsia="Times New Roman" w:hAnsi="Times New Roman" w:cs="Times New Roman"/>
           <w:color w:val="333333"/>
-          <w:sz w:val="21"/>
-          <w:szCs w:val="21"/>
-          <w:lang w:val="ru-RU" w:eastAsia="ru-RU"/>
-        </w:rPr>
-        <w:t xml:space="preserve">поработал с библиотекой </w:t>
-      </w:r>
-      <w:r>
-        <w:rPr>
-          <w:rFonts w:ascii="Times New Roman" w:eastAsia="Times New Roman" w:hAnsi="Times New Roman" w:cs="Times New Roman"/>
-          <w:color w:val="333333"/>
-          <w:sz w:val="21"/>
+          <w:szCs w:val="21"/>
+          <w:lang w:val="ru-RU" w:eastAsia="ru-RU"/>
+        </w:rPr>
+        <w:t xml:space="preserve">познакомился с </w:t>
+      </w:r>
+      <w:r>
+        <w:rPr>
+          <w:rFonts w:ascii="Times New Roman" w:eastAsia="Times New Roman" w:hAnsi="Times New Roman" w:cs="Times New Roman"/>
+          <w:color w:val="333333"/>
+          <w:szCs w:val="21"/>
+          <w:lang w:val="ru-RU" w:eastAsia="ru-RU"/>
+        </w:rPr>
+        <w:t>контейнеризатор</w:t>
+      </w:r>
+      <w:r>
+        <w:rPr>
+          <w:rFonts w:ascii="Times New Roman" w:eastAsia="Times New Roman" w:hAnsi="Times New Roman" w:cs="Times New Roman"/>
+          <w:color w:val="333333"/>
+          <w:szCs w:val="21"/>
+          <w:lang w:val="ru-RU" w:eastAsia="ru-RU"/>
+        </w:rPr>
+        <w:t xml:space="preserve">ом приложений </w:t>
+      </w:r>
+      <w:r>
+        <w:rPr>
+          <w:rFonts w:ascii="Times New Roman" w:eastAsia="Times New Roman" w:hAnsi="Times New Roman" w:cs="Times New Roman"/>
+          <w:color w:val="333333"/>
           <w:szCs w:val="21"/>
           <w:lang w:eastAsia="ru-RU"/>
         </w:rPr>
-        <w:t>Google</w:t>
-      </w:r>
-      <w:r>
-        <w:rPr>
-          <w:rFonts w:ascii="Times New Roman" w:eastAsia="Times New Roman" w:hAnsi="Times New Roman" w:cs="Times New Roman"/>
-          <w:color w:val="333333"/>
-          <w:sz w:val="21"/>
-          <w:szCs w:val="21"/>
-          <w:lang w:val="ru-RU" w:eastAsia="ru-RU"/>
-        </w:rPr>
-        <w:t xml:space="preserve"> </w:t>
-      </w:r>
-      <w:proofErr w:type="spellStart"/>
-      <w:r>
-        <w:rPr>
-          <w:rFonts w:ascii="Times New Roman" w:eastAsia="Times New Roman" w:hAnsi="Times New Roman" w:cs="Times New Roman"/>
-          <w:color w:val="333333"/>
-          <w:sz w:val="21"/>
-          <w:szCs w:val="21"/>
-          <w:lang w:eastAsia="ru-RU"/>
-        </w:rPr>
-        <w:t>Guice</w:t>
-      </w:r>
-      <w:proofErr w:type="spellEnd"/>
-      <w:r>
-        <w:rPr>
-          <w:rFonts w:ascii="Times New Roman" w:eastAsia="Times New Roman" w:hAnsi="Times New Roman" w:cs="Times New Roman"/>
-          <w:color w:val="333333"/>
-          <w:sz w:val="21"/>
-          <w:szCs w:val="21"/>
-          <w:lang w:val="ru-RU" w:eastAsia="ru-RU"/>
-        </w:rPr>
-        <w:t>,</w:t>
-      </w:r>
-      <w:r>
-        <w:rPr>
-          <w:rFonts w:ascii="Times New Roman" w:eastAsia="Times New Roman" w:hAnsi="Times New Roman" w:cs="Times New Roman"/>
-          <w:color w:val="333333"/>
-          <w:sz w:val="21"/>
-          <w:szCs w:val="21"/>
-          <w:lang w:val="ru-RU" w:eastAsia="ru-RU"/>
-        </w:rPr>
-        <w:t xml:space="preserve"> улучшил свои навыки составления </w:t>
-      </w:r>
-      <w:r>
-        <w:rPr>
-          <w:rFonts w:ascii="Times New Roman" w:eastAsia="Times New Roman" w:hAnsi="Times New Roman" w:cs="Times New Roman"/>
-          <w:color w:val="333333"/>
-          <w:sz w:val="21"/>
-          <w:szCs w:val="21"/>
-          <w:lang w:eastAsia="ru-RU"/>
-        </w:rPr>
-        <w:t>UML</w:t>
-      </w:r>
-      <w:r>
-        <w:rPr>
-          <w:rFonts w:ascii="Times New Roman" w:eastAsia="Times New Roman" w:hAnsi="Times New Roman" w:cs="Times New Roman"/>
-          <w:color w:val="333333"/>
-          <w:sz w:val="21"/>
-          <w:szCs w:val="21"/>
-          <w:lang w:val="ru-RU" w:eastAsia="ru-RU"/>
-        </w:rPr>
-        <w:t xml:space="preserve"> </w:t>
-      </w:r>
-      <w:r>
-        <w:rPr>
-          <w:rFonts w:ascii="Times New Roman" w:eastAsia="Times New Roman" w:hAnsi="Times New Roman" w:cs="Times New Roman"/>
-          <w:color w:val="333333"/>
-          <w:sz w:val="21"/>
-          <w:szCs w:val="21"/>
-          <w:lang w:val="ru-RU" w:eastAsia="ru-RU"/>
-        </w:rPr>
-        <w:t>диаграмм.</w:t>
-      </w:r>
-    </w:p>
-    <w:p>
-      <w:pPr>
-        <w:widowControl/>
-        <w:rPr>
-          <w:rFonts w:ascii="Times New Roman" w:eastAsia="Times New Roman" w:hAnsi="Times New Roman" w:cs="Times New Roman"/>
-          <w:color w:val="333333"/>
-          <w:sz w:val="21"/>
-          <w:szCs w:val="21"/>
-          <w:lang w:eastAsia="ru-RU"/>
-        </w:rPr>
-      </w:pPr>
-    </w:p>
-    <w:p>
-      <w:pPr>
-        <w:widowControl/>
-        <w:rPr>
-          <w:rFonts w:ascii="Times New Roman" w:eastAsia="Times New Roman" w:hAnsi="Times New Roman" w:cs="Times New Roman"/>
-          <w:color w:val="333333"/>
-          <w:sz w:val="21"/>
-          <w:szCs w:val="21"/>
-          <w:lang w:eastAsia="ru-RU"/>
-        </w:rPr>
-      </w:pPr>
-    </w:p>
-    <w:p>
-      <w:pPr>
-        <w:widowControl/>
-        <w:rPr>
-          <w:rFonts w:ascii="Times New Roman" w:eastAsia="Times New Roman" w:hAnsi="Times New Roman" w:cs="Times New Roman"/>
-          <w:color w:val="AEAAAA" w:themeColor="background2" w:themeShade="BF"/>
-          <w:sz w:val="20"/>
-          <w:szCs w:val="21"/>
-          <w:lang w:val="ru-RU" w:eastAsia="ru-RU"/>
-        </w:rPr>
-      </w:pPr>
-      <w:r>
-        <w:rPr>
-          <w:rFonts w:ascii="Times New Roman" w:eastAsia="Times New Roman" w:hAnsi="Times New Roman" w:cs="Times New Roman"/>
-          <w:color w:val="AEAAAA" w:themeColor="background2" w:themeShade="BF"/>
-          <w:sz w:val="20"/>
-          <w:szCs w:val="21"/>
-          <w:lang w:val="ru-RU" w:eastAsia="ru-RU"/>
-        </w:rPr>
-        <w:t>Мем</w:t>
-      </w:r>
-      <w:r>
-        <w:rPr>
-          <w:rFonts w:ascii="Times New Roman" w:eastAsia="Times New Roman" w:hAnsi="Times New Roman" w:cs="Times New Roman"/>
-          <w:color w:val="AEAAAA" w:themeColor="background2" w:themeShade="BF"/>
-          <w:sz w:val="20"/>
-          <w:szCs w:val="21"/>
-          <w:lang w:val="ru-RU" w:eastAsia="ru-RU"/>
-        </w:rPr>
-        <w:t xml:space="preserve"> в конце отчёта</w:t>
-      </w:r>
-      <w:r>
-        <w:rPr>
-          <w:rFonts w:ascii="Times New Roman" w:eastAsia="Times New Roman" w:hAnsi="Times New Roman" w:cs="Times New Roman"/>
-          <w:color w:val="AEAAAA" w:themeColor="background2" w:themeShade="BF"/>
-          <w:sz w:val="20"/>
-          <w:szCs w:val="21"/>
-          <w:lang w:val="ru-RU" w:eastAsia="ru-RU"/>
-        </w:rPr>
-        <w:t xml:space="preserve"> (текстом</w:t>
-      </w:r>
-      <w:r>
-        <w:rPr>
-          <w:rFonts w:ascii="Times New Roman" w:eastAsia="Times New Roman" w:hAnsi="Times New Roman" w:cs="Times New Roman"/>
-          <w:color w:val="AEAAAA" w:themeColor="background2" w:themeShade="BF"/>
-          <w:sz w:val="20"/>
-          <w:szCs w:val="21"/>
-          <w:lang w:val="ru-RU" w:eastAsia="ru-RU"/>
-        </w:rPr>
-        <w:t>)</w:t>
-      </w:r>
-      <w:r>
-        <w:rPr>
-          <w:rFonts w:ascii="Times New Roman" w:eastAsia="Times New Roman" w:hAnsi="Times New Roman" w:cs="Times New Roman"/>
-          <w:color w:val="AEAAAA" w:themeColor="background2" w:themeShade="BF"/>
-          <w:sz w:val="20"/>
-          <w:szCs w:val="21"/>
-          <w:lang w:val="ru-RU" w:eastAsia="ru-RU"/>
-        </w:rPr>
-        <w:t>:</w:t>
-      </w:r>
-    </w:p>
-    <w:p>
-      <w:pPr>
-        <w:widowControl/>
-        <w:rPr>
-          <w:rFonts w:ascii="Times New Roman" w:eastAsia="Times New Roman" w:hAnsi="Times New Roman" w:cs="Times New Roman"/>
-          <w:color w:val="AEAAAA" w:themeColor="background2" w:themeShade="BF"/>
-          <w:sz w:val="20"/>
-          <w:szCs w:val="21"/>
-          <w:lang w:eastAsia="ru-RU"/>
-        </w:rPr>
-      </w:pPr>
-      <w:r>
-        <w:rPr>
-          <w:rFonts w:ascii="Times New Roman" w:eastAsia="Times New Roman" w:hAnsi="Times New Roman" w:cs="Times New Roman"/>
-          <w:color w:val="AEAAAA" w:themeColor="background2" w:themeShade="BF"/>
-          <w:sz w:val="20"/>
-          <w:szCs w:val="21"/>
-          <w:lang w:eastAsia="ru-RU"/>
-        </w:rPr>
-        <w:t>&gt; If you have a problem and decide to use Java… Now you have a Problem, ProblemImpl, ProblemException, and a ProblemFactory.</w:t>
-      </w:r>
-    </w:p>
-    <w:p>
-      <w:pPr>
-        <w:widowControl/>
-        <w:rPr>
-          <w:rFonts w:ascii="Times New Roman" w:eastAsia="Times New Roman" w:hAnsi="Times New Roman" w:cs="Times New Roman"/>
-          <w:color w:val="333333"/>
-          <w:sz w:val="21"/>
-          <w:szCs w:val="21"/>
-          <w:lang w:eastAsia="ru-RU"/>
-        </w:rPr>
-      </w:pPr>
+        <w:t>Docker</w:t>
+      </w:r>
+      <w:r>
+        <w:rPr>
+          <w:rFonts w:ascii="Times New Roman" w:eastAsia="Times New Roman" w:hAnsi="Times New Roman" w:cs="Times New Roman"/>
+          <w:color w:val="333333"/>
+          <w:szCs w:val="21"/>
+          <w:lang w:val="ru-RU" w:eastAsia="ru-RU"/>
+        </w:rPr>
+        <w:t xml:space="preserve">, углубил знания и </w:t>
+      </w:r>
+      <w:r>
+        <w:rPr>
+          <w:rFonts w:ascii="Times New Roman" w:eastAsia="Times New Roman" w:hAnsi="Times New Roman" w:cs="Times New Roman"/>
+          <w:color w:val="333333"/>
+          <w:szCs w:val="21"/>
+          <w:lang w:val="ru-RU" w:eastAsia="ru-RU"/>
+        </w:rPr>
+        <w:t>о</w:t>
+      </w:r>
       <w:bookmarkStart w:id="0" w:name="_GoBack"/>
       <w:bookmarkEnd w:id="0"/>
+      <w:r>
+        <w:rPr>
+          <w:rFonts w:ascii="Times New Roman" w:eastAsia="Times New Roman" w:hAnsi="Times New Roman" w:cs="Times New Roman"/>
+          <w:color w:val="333333"/>
+          <w:szCs w:val="21"/>
+          <w:lang w:val="ru-RU" w:eastAsia="ru-RU"/>
+        </w:rPr>
+        <w:t xml:space="preserve"> </w:t>
+      </w:r>
+      <w:r>
+        <w:rPr>
+          <w:rFonts w:ascii="Times New Roman" w:eastAsia="Times New Roman" w:hAnsi="Times New Roman" w:cs="Times New Roman"/>
+          <w:color w:val="333333"/>
+          <w:szCs w:val="21"/>
+          <w:lang w:eastAsia="ru-RU"/>
+        </w:rPr>
+        <w:t>UML</w:t>
+      </w:r>
+      <w:r>
+        <w:rPr>
+          <w:rFonts w:ascii="Times New Roman" w:eastAsia="Times New Roman" w:hAnsi="Times New Roman" w:cs="Times New Roman"/>
+          <w:color w:val="333333"/>
+          <w:szCs w:val="21"/>
+          <w:lang w:val="ru-RU" w:eastAsia="ru-RU"/>
+        </w:rPr>
+        <w:t>.</w:t>
+      </w:r>
+    </w:p>
+    <w:p>
+      <w:pPr>
+        <w:widowControl/>
+        <w:rPr>
+          <w:rFonts w:ascii="Times New Roman" w:eastAsia="Times New Roman" w:hAnsi="Times New Roman" w:cs="Times New Roman"/>
+          <w:color w:val="333333"/>
+          <w:szCs w:val="21"/>
+          <w:lang w:val="ru-RU" w:eastAsia="ru-RU"/>
+        </w:rPr>
+      </w:pPr>
+    </w:p>
+    <w:p>
+      <w:pPr>
+        <w:widowControl/>
+        <w:rPr>
+          <w:rFonts w:ascii="Times New Roman" w:eastAsia="Times New Roman" w:hAnsi="Times New Roman" w:cs="Times New Roman"/>
+          <w:color w:val="333333"/>
+          <w:sz w:val="21"/>
+          <w:szCs w:val="21"/>
+          <w:lang w:val="ru-RU" w:eastAsia="ru-RU"/>
+        </w:rPr>
+      </w:pPr>
+      <w:r>
+        <w:rPr>
+          <w:noProof/>
+          <w:lang w:val="ru-RU" w:eastAsia="ru-RU"/>
+        </w:rPr>
+        <w:drawing>
+          <wp:inline distT="0" distB="0" distL="0" distR="0">
+            <wp:extent cx="3043908" cy="1340651"/>
+            <wp:effectExtent l="0" t="0" r="4445" b="0"/>
+            <wp:docPr id="4" name="Рисунок 4" descr="https://sun9-44.userapi.com/impg/bdd4cmILtj3SUr7aFUoOU0mqzLLHltN2CYrdcw/ZcUqwsC26Vs.jpg?size=640x282&amp;quality=96&amp;sign=25c95f123536f64f1df851c7c71ed589&amp;type=album"/>
+            <wp:cNvGraphicFramePr>
+              <a:graphicFrameLocks xmlns:a="http://schemas.openxmlformats.org/drawingml/2006/main" noChangeAspect="1"/>
+            </wp:cNvGraphicFramePr>
+            <a:graphic xmlns:a="http://schemas.openxmlformats.org/drawingml/2006/main">
+              <a:graphicData uri="http://schemas.openxmlformats.org/drawingml/2006/picture">
+                <pic:pic xmlns:pic="http://schemas.openxmlformats.org/drawingml/2006/picture">
+                  <pic:nvPicPr>
+                    <pic:cNvPr id="0" name="Picture 1" descr="https://sun9-44.userapi.com/impg/bdd4cmILtj3SUr7aFUoOU0mqzLLHltN2CYrdcw/ZcUqwsC26Vs.jpg?size=640x282&amp;quality=96&amp;sign=25c95f123536f64f1df851c7c71ed589&amp;type=album"/>
+                    <pic:cNvPicPr>
+                      <a:picLocks noChangeAspect="1" noChangeArrowheads="1"/>
+                    </pic:cNvPicPr>
+                  </pic:nvPicPr>
+                  <pic:blipFill>
+                    <a:blip r:embed="rId10">
+                      <a:extLst>
+                        <a:ext uri="{28A0092B-C50C-407E-A947-70E740481C1C}">
+                          <a14:useLocalDpi xmlns:a14="http://schemas.microsoft.com/office/drawing/2010/main" val="0"/>
+                        </a:ext>
+                      </a:extLst>
+                    </a:blip>
+                    <a:srcRect/>
+                    <a:stretch>
+                      <a:fillRect/>
+                    </a:stretch>
+                  </pic:blipFill>
+                  <pic:spPr bwMode="auto">
+                    <a:xfrm>
+                      <a:off x="0" y="0"/>
+                      <a:ext cx="3117517" cy="1373071"/>
+                    </a:xfrm>
+                    <a:prstGeom prst="rect">
+                      <a:avLst/>
+                    </a:prstGeom>
+                    <a:noFill/>
+                    <a:ln>
+                      <a:noFill/>
+                    </a:ln>
+                  </pic:spPr>
+                </pic:pic>
+              </a:graphicData>
+            </a:graphic>
+          </wp:inline>
+        </w:drawing>
+      </w:r>
     </w:p>
     <w:sectPr>
       <w:pgSz w:w="11906" w:h="16838"/>
@@ -2518,6 +2613,95 @@
     </w:lvl>
   </w:abstractNum>
   <w:abstractNum w:abstractNumId="2" w15:restartNumberingAfterBreak="0">
+    <w:nsid w:val="180C3EDD"/>
+    <w:multiLevelType w:val="hybridMultilevel"/>
+    <w:tmpl w:val="5676880E"/>
+    <w:lvl w:ilvl="0" w:tplc="04190011">
+      <w:start w:val="1"/>
+      <w:numFmt w:val="decimal"/>
+      <w:lvlText w:val="%1)"/>
+      <w:lvlJc w:val="left"/>
+      <w:pPr>
+        <w:ind w:left="720" w:hanging="360"/>
+      </w:pPr>
+      <w:rPr>
+        <w:rFonts w:hint="default"/>
+      </w:rPr>
+    </w:lvl>
+    <w:lvl w:ilvl="1" w:tplc="04190019" w:tentative="1">
+      <w:start w:val="1"/>
+      <w:numFmt w:val="lowerLetter"/>
+      <w:lvlText w:val="%2."/>
+      <w:lvlJc w:val="left"/>
+      <w:pPr>
+        <w:ind w:left="1440" w:hanging="360"/>
+      </w:pPr>
+    </w:lvl>
+    <w:lvl w:ilvl="2" w:tplc="0419001B" w:tentative="1">
+      <w:start w:val="1"/>
+      <w:numFmt w:val="lowerRoman"/>
+      <w:lvlText w:val="%3."/>
+      <w:lvlJc w:val="right"/>
+      <w:pPr>
+        <w:ind w:left="2160" w:hanging="180"/>
+      </w:pPr>
+    </w:lvl>
+    <w:lvl w:ilvl="3" w:tplc="0419000F" w:tentative="1">
+      <w:start w:val="1"/>
+      <w:numFmt w:val="decimal"/>
+      <w:lvlText w:val="%4."/>
+      <w:lvlJc w:val="left"/>
+      <w:pPr>
+        <w:ind w:left="2880" w:hanging="360"/>
+      </w:pPr>
+    </w:lvl>
+    <w:lvl w:ilvl="4" w:tplc="04190019" w:tentative="1">
+      <w:start w:val="1"/>
+      <w:numFmt w:val="lowerLetter"/>
+      <w:lvlText w:val="%5."/>
+      <w:lvlJc w:val="left"/>
+      <w:pPr>
+        <w:ind w:left="3600" w:hanging="360"/>
+      </w:pPr>
+    </w:lvl>
+    <w:lvl w:ilvl="5" w:tplc="0419001B" w:tentative="1">
+      <w:start w:val="1"/>
+      <w:numFmt w:val="lowerRoman"/>
+      <w:lvlText w:val="%6."/>
+      <w:lvlJc w:val="right"/>
+      <w:pPr>
+        <w:ind w:left="4320" w:hanging="180"/>
+      </w:pPr>
+    </w:lvl>
+    <w:lvl w:ilvl="6" w:tplc="0419000F" w:tentative="1">
+      <w:start w:val="1"/>
+      <w:numFmt w:val="decimal"/>
+      <w:lvlText w:val="%7."/>
+      <w:lvlJc w:val="left"/>
+      <w:pPr>
+        <w:ind w:left="5040" w:hanging="360"/>
+      </w:pPr>
+    </w:lvl>
+    <w:lvl w:ilvl="7" w:tplc="04190019" w:tentative="1">
+      <w:start w:val="1"/>
+      <w:numFmt w:val="lowerLetter"/>
+      <w:lvlText w:val="%8."/>
+      <w:lvlJc w:val="left"/>
+      <w:pPr>
+        <w:ind w:left="5760" w:hanging="360"/>
+      </w:pPr>
+    </w:lvl>
+    <w:lvl w:ilvl="8" w:tplc="0419001B" w:tentative="1">
+      <w:start w:val="1"/>
+      <w:numFmt w:val="lowerRoman"/>
+      <w:lvlText w:val="%9."/>
+      <w:lvlJc w:val="right"/>
+      <w:pPr>
+        <w:ind w:left="6480" w:hanging="180"/>
+      </w:pPr>
+    </w:lvl>
+  </w:abstractNum>
+  <w:abstractNum w:abstractNumId="3" w15:restartNumberingAfterBreak="0">
     <w:nsid w:val="1BD5609A"/>
     <w:multiLevelType w:val="multilevel"/>
     <w:tmpl w:val="6822445C"/>
@@ -2630,7 +2814,96 @@
       </w:pPr>
     </w:lvl>
   </w:abstractNum>
-  <w:abstractNum w:abstractNumId="3" w15:restartNumberingAfterBreak="0">
+  <w:abstractNum w:abstractNumId="4" w15:restartNumberingAfterBreak="0">
+    <w:nsid w:val="27564B49"/>
+    <w:multiLevelType w:val="hybridMultilevel"/>
+    <w:tmpl w:val="96523792"/>
+    <w:lvl w:ilvl="0" w:tplc="04190011">
+      <w:start w:val="1"/>
+      <w:numFmt w:val="decimal"/>
+      <w:lvlText w:val="%1)"/>
+      <w:lvlJc w:val="left"/>
+      <w:pPr>
+        <w:ind w:left="720" w:hanging="360"/>
+      </w:pPr>
+      <w:rPr>
+        <w:rFonts w:hint="default"/>
+      </w:rPr>
+    </w:lvl>
+    <w:lvl w:ilvl="1" w:tplc="04190019" w:tentative="1">
+      <w:start w:val="1"/>
+      <w:numFmt w:val="lowerLetter"/>
+      <w:lvlText w:val="%2."/>
+      <w:lvlJc w:val="left"/>
+      <w:pPr>
+        <w:ind w:left="1440" w:hanging="360"/>
+      </w:pPr>
+    </w:lvl>
+    <w:lvl w:ilvl="2" w:tplc="0419001B" w:tentative="1">
+      <w:start w:val="1"/>
+      <w:numFmt w:val="lowerRoman"/>
+      <w:lvlText w:val="%3."/>
+      <w:lvlJc w:val="right"/>
+      <w:pPr>
+        <w:ind w:left="2160" w:hanging="180"/>
+      </w:pPr>
+    </w:lvl>
+    <w:lvl w:ilvl="3" w:tplc="0419000F" w:tentative="1">
+      <w:start w:val="1"/>
+      <w:numFmt w:val="decimal"/>
+      <w:lvlText w:val="%4."/>
+      <w:lvlJc w:val="left"/>
+      <w:pPr>
+        <w:ind w:left="2880" w:hanging="360"/>
+      </w:pPr>
+    </w:lvl>
+    <w:lvl w:ilvl="4" w:tplc="04190019" w:tentative="1">
+      <w:start w:val="1"/>
+      <w:numFmt w:val="lowerLetter"/>
+      <w:lvlText w:val="%5."/>
+      <w:lvlJc w:val="left"/>
+      <w:pPr>
+        <w:ind w:left="3600" w:hanging="360"/>
+      </w:pPr>
+    </w:lvl>
+    <w:lvl w:ilvl="5" w:tplc="0419001B" w:tentative="1">
+      <w:start w:val="1"/>
+      <w:numFmt w:val="lowerRoman"/>
+      <w:lvlText w:val="%6."/>
+      <w:lvlJc w:val="right"/>
+      <w:pPr>
+        <w:ind w:left="4320" w:hanging="180"/>
+      </w:pPr>
+    </w:lvl>
+    <w:lvl w:ilvl="6" w:tplc="0419000F" w:tentative="1">
+      <w:start w:val="1"/>
+      <w:numFmt w:val="decimal"/>
+      <w:lvlText w:val="%7."/>
+      <w:lvlJc w:val="left"/>
+      <w:pPr>
+        <w:ind w:left="5040" w:hanging="360"/>
+      </w:pPr>
+    </w:lvl>
+    <w:lvl w:ilvl="7" w:tplc="04190019" w:tentative="1">
+      <w:start w:val="1"/>
+      <w:numFmt w:val="lowerLetter"/>
+      <w:lvlText w:val="%8."/>
+      <w:lvlJc w:val="left"/>
+      <w:pPr>
+        <w:ind w:left="5760" w:hanging="360"/>
+      </w:pPr>
+    </w:lvl>
+    <w:lvl w:ilvl="8" w:tplc="0419001B" w:tentative="1">
+      <w:start w:val="1"/>
+      <w:numFmt w:val="lowerRoman"/>
+      <w:lvlText w:val="%9."/>
+      <w:lvlJc w:val="right"/>
+      <w:pPr>
+        <w:ind w:left="6480" w:hanging="180"/>
+      </w:pPr>
+    </w:lvl>
+  </w:abstractNum>
+  <w:abstractNum w:abstractNumId="5" w15:restartNumberingAfterBreak="0">
     <w:nsid w:val="30B66848"/>
     <w:multiLevelType w:val="multilevel"/>
     <w:tmpl w:val="DEBA3BF2"/>
@@ -2752,7 +3025,7 @@
       </w:pPr>
     </w:lvl>
   </w:abstractNum>
-  <w:abstractNum w:abstractNumId="4" w15:restartNumberingAfterBreak="0">
+  <w:abstractNum w:abstractNumId="6" w15:restartNumberingAfterBreak="0">
     <w:nsid w:val="6D4E1F44"/>
     <w:multiLevelType w:val="multilevel"/>
     <w:tmpl w:val="785AA26A"/>
@@ -2865,7 +3138,7 @@
       </w:pPr>
     </w:lvl>
   </w:abstractNum>
-  <w:abstractNum w:abstractNumId="5" w15:restartNumberingAfterBreak="0">
+  <w:abstractNum w:abstractNumId="7" w15:restartNumberingAfterBreak="0">
     <w:nsid w:val="717904C0"/>
     <w:multiLevelType w:val="hybridMultilevel"/>
     <w:tmpl w:val="28442ABC"/>
@@ -2951,7 +3224,7 @@
       </w:pPr>
     </w:lvl>
   </w:abstractNum>
-  <w:abstractNum w:abstractNumId="6" w15:restartNumberingAfterBreak="0">
+  <w:abstractNum w:abstractNumId="8" w15:restartNumberingAfterBreak="0">
     <w:nsid w:val="7B053258"/>
     <w:multiLevelType w:val="hybridMultilevel"/>
     <w:tmpl w:val="34D078E0"/>
@@ -3065,25 +3338,31 @@
     </w:lvl>
   </w:abstractNum>
   <w:num w:numId="1">
-    <w:abstractNumId w:val="2"/>
+    <w:abstractNumId w:val="3"/>
   </w:num>
   <w:num w:numId="2">
-    <w:abstractNumId w:val="4"/>
+    <w:abstractNumId w:val="6"/>
   </w:num>
   <w:num w:numId="3">
     <w:abstractNumId w:val="1"/>
   </w:num>
   <w:num w:numId="4">
-    <w:abstractNumId w:val="3"/>
+    <w:abstractNumId w:val="5"/>
   </w:num>
   <w:num w:numId="5">
-    <w:abstractNumId w:val="6"/>
+    <w:abstractNumId w:val="8"/>
   </w:num>
   <w:num w:numId="6">
-    <w:abstractNumId w:val="5"/>
+    <w:abstractNumId w:val="7"/>
   </w:num>
   <w:num w:numId="7">
     <w:abstractNumId w:val="0"/>
+  </w:num>
+  <w:num w:numId="8">
+    <w:abstractNumId w:val="4"/>
+  </w:num>
+  <w:num w:numId="9">
+    <w:abstractNumId w:val="2"/>
   </w:num>
 </w:numbering>
 </file>
@@ -3493,6 +3772,7 @@
   <w:style w:type="character" w:default="1" w:styleId="a0">
     <w:name w:val="Default Paragraph Font"/>
     <w:uiPriority w:val="1"/>
+    <w:semiHidden/>
     <w:unhideWhenUsed/>
   </w:style>
   <w:style w:type="table" w:default="1" w:styleId="a1">

</xml_diff>